<commit_message>
Added Tables of content to Word doc, new heading, and table
</commit_message>
<xml_diff>
--- a/Lab 3.docx
+++ b/Lab 3.docx
@@ -4,18 +4,17 @@
   <w:body>
     <w:sdt>
       <w:sdtPr>
+        <w:rPr>
+          <w:rFonts w:eastAsiaTheme="minorHAnsi"/>
+          <w:lang w:val="en-CA"/>
+        </w:rPr>
         <w:id w:val="627285489"/>
         <w:docPartObj>
           <w:docPartGallery w:val="Cover Pages"/>
           <w:docPartUnique/>
         </w:docPartObj>
       </w:sdtPr>
-      <w:sdtEndPr>
-        <w:rPr>
-          <w:rFonts w:eastAsiaTheme="minorHAnsi"/>
-          <w:lang w:val="en-CA"/>
-        </w:rPr>
-      </w:sdtEndPr>
+      <w:sdtEndPr/>
       <w:sdtContent>
         <w:p>
           <w:pPr>
@@ -38,7 +37,7 @@
                       </mc:Choice>
                       <mc:Fallback>
                         <wp:positionH relativeFrom="page">
-                          <wp:posOffset>310515</wp:posOffset>
+                          <wp:posOffset>401955</wp:posOffset>
                         </wp:positionH>
                       </mc:Fallback>
                     </mc:AlternateContent>
@@ -154,6 +153,7 @@
                                       <w:calendar w:val="gregorian"/>
                                     </w:date>
                                   </w:sdtPr>
+                                  <w:sdtEndPr/>
                                   <w:sdtContent>
                                     <w:p>
                                       <w:pPr>
@@ -3466,6 +3466,7 @@
                                 <w:calendar w:val="gregorian"/>
                               </w:date>
                             </w:sdtPr>
+                            <w:sdtEndPr/>
                             <w:sdtContent>
                               <w:p>
                                 <w:pPr>
@@ -3613,7 +3614,7 @@
                       </mc:Choice>
                       <mc:Fallback>
                         <wp:positionH relativeFrom="page">
-                          <wp:posOffset>3263900</wp:posOffset>
+                          <wp:posOffset>4224020</wp:posOffset>
                         </wp:positionH>
                       </mc:Fallback>
                     </mc:AlternateContent>
@@ -3625,7 +3626,7 @@
                       </mc:Choice>
                       <mc:Fallback>
                         <wp:positionV relativeFrom="page">
-                          <wp:posOffset>8851265</wp:posOffset>
+                          <wp:posOffset>6839585</wp:posOffset>
                         </wp:positionV>
                       </mc:Fallback>
                     </mc:AlternateContent>
@@ -3690,6 +3691,7 @@
                                     <w:dataBinding w:prefixMappings="xmlns:ns0='http://purl.org/dc/elements/1.1/' xmlns:ns1='http://schemas.openxmlformats.org/package/2006/metadata/core-properties' " w:xpath="/ns1:coreProperties[1]/ns0:creator[1]" w:storeItemID="{6C3C8BC8-F283-45AE-878A-BAB7291924A1}"/>
                                     <w:text/>
                                   </w:sdtPr>
+                                  <w:sdtEndPr/>
                                   <w:sdtContent>
                                     <w:r>
                                       <w:rPr>
@@ -3725,6 +3727,7 @@
                                     <w:dataBinding w:prefixMappings="xmlns:ns0='http://schemas.openxmlformats.org/officeDocument/2006/extended-properties' " w:xpath="/ns0:Properties[1]/ns0:Company[1]" w:storeItemID="{6668398D-A668-4E3E-A5EB-62B293D839F1}"/>
                                     <w:text/>
                                   </w:sdtPr>
+                                  <w:sdtEndPr/>
                                   <w:sdtContent>
                                     <w:r>
                                       <w:rPr>
@@ -3733,7 +3736,7 @@
                                         <w:sz w:val="20"/>
                                         <w:szCs w:val="20"/>
                                       </w:rPr>
-                                      <w:t xml:space="preserve">Vanier College </w:t>
+                                      <w:t>Vanier College</w:t>
                                     </w:r>
                                   </w:sdtContent>
                                 </w:sdt>
@@ -3789,6 +3792,7 @@
                               <w:dataBinding w:prefixMappings="xmlns:ns0='http://purl.org/dc/elements/1.1/' xmlns:ns1='http://schemas.openxmlformats.org/package/2006/metadata/core-properties' " w:xpath="/ns1:coreProperties[1]/ns0:creator[1]" w:storeItemID="{6C3C8BC8-F283-45AE-878A-BAB7291924A1}"/>
                               <w:text/>
                             </w:sdtPr>
+                            <w:sdtEndPr/>
                             <w:sdtContent>
                               <w:r>
                                 <w:rPr>
@@ -3824,6 +3828,7 @@
                               <w:dataBinding w:prefixMappings="xmlns:ns0='http://schemas.openxmlformats.org/officeDocument/2006/extended-properties' " w:xpath="/ns0:Properties[1]/ns0:Company[1]" w:storeItemID="{6668398D-A668-4E3E-A5EB-62B293D839F1}"/>
                               <w:text/>
                             </w:sdtPr>
+                            <w:sdtEndPr/>
                             <w:sdtContent>
                               <w:r>
                                 <w:rPr>
@@ -3832,7 +3837,7 @@
                                   <w:sz w:val="20"/>
                                   <w:szCs w:val="20"/>
                                 </w:rPr>
-                                <w:t xml:space="preserve">Vanier College </w:t>
+                                <w:t>Vanier College</w:t>
                               </w:r>
                             </w:sdtContent>
                           </w:sdt>
@@ -3862,7 +3867,7 @@
                       </mc:Choice>
                       <mc:Fallback>
                         <wp:positionH relativeFrom="page">
-                          <wp:posOffset>3263900</wp:posOffset>
+                          <wp:posOffset>4224020</wp:posOffset>
                         </wp:positionH>
                       </mc:Fallback>
                     </mc:AlternateContent>
@@ -3874,7 +3879,7 @@
                       </mc:Choice>
                       <mc:Fallback>
                         <wp:positionV relativeFrom="page">
-                          <wp:posOffset>1760220</wp:posOffset>
+                          <wp:posOffset>1360170</wp:posOffset>
                         </wp:positionV>
                       </mc:Fallback>
                     </mc:AlternateContent>
@@ -3940,6 +3945,7 @@
                                     <w:dataBinding w:prefixMappings="xmlns:ns0='http://purl.org/dc/elements/1.1/' xmlns:ns1='http://schemas.openxmlformats.org/package/2006/metadata/core-properties' " w:xpath="/ns1:coreProperties[1]/ns0:title[1]" w:storeItemID="{6C3C8BC8-F283-45AE-878A-BAB7291924A1}"/>
                                     <w:text/>
                                   </w:sdtPr>
+                                  <w:sdtEndPr/>
                                   <w:sdtContent>
                                     <w:r>
                                       <w:rPr>
@@ -3984,6 +3990,7 @@
                                     <w:dataBinding w:prefixMappings="xmlns:ns0='http://purl.org/dc/elements/1.1/' xmlns:ns1='http://schemas.openxmlformats.org/package/2006/metadata/core-properties' " w:xpath="/ns1:coreProperties[1]/ns0:subject[1]" w:storeItemID="{6C3C8BC8-F283-45AE-878A-BAB7291924A1}"/>
                                     <w:text/>
                                   </w:sdtPr>
+                                  <w:sdtEndPr/>
                                   <w:sdtContent>
                                     <w:r>
                                       <w:rPr>
@@ -4044,6 +4051,7 @@
                               <w:dataBinding w:prefixMappings="xmlns:ns0='http://purl.org/dc/elements/1.1/' xmlns:ns1='http://schemas.openxmlformats.org/package/2006/metadata/core-properties' " w:xpath="/ns1:coreProperties[1]/ns0:title[1]" w:storeItemID="{6C3C8BC8-F283-45AE-878A-BAB7291924A1}"/>
                               <w:text/>
                             </w:sdtPr>
+                            <w:sdtEndPr/>
                             <w:sdtContent>
                               <w:r>
                                 <w:rPr>
@@ -4088,6 +4096,7 @@
                               <w:dataBinding w:prefixMappings="xmlns:ns0='http://purl.org/dc/elements/1.1/' xmlns:ns1='http://schemas.openxmlformats.org/package/2006/metadata/core-properties' " w:xpath="/ns1:coreProperties[1]/ns0:subject[1]" w:storeItemID="{6C3C8BC8-F283-45AE-878A-BAB7291924A1}"/>
                               <w:text/>
                             </w:sdtPr>
+                            <w:sdtEndPr/>
                             <w:sdtContent>
                               <w:r>
                                 <w:rPr>
@@ -4116,9 +4125,230 @@
         </w:p>
       </w:sdtContent>
     </w:sdt>
+    <w:sdt>
+      <w:sdtPr>
+        <w:id w:val="974414108"/>
+        <w:docPartObj>
+          <w:docPartGallery w:val="Table of Contents"/>
+          <w:docPartUnique/>
+        </w:docPartObj>
+      </w:sdtPr>
+      <w:sdtEndPr>
+        <w:rPr>
+          <w:rFonts w:asciiTheme="minorHAnsi" w:eastAsiaTheme="minorHAnsi" w:hAnsiTheme="minorHAnsi" w:cstheme="minorBidi"/>
+          <w:b/>
+          <w:bCs/>
+          <w:noProof/>
+          <w:color w:val="auto"/>
+          <w:sz w:val="22"/>
+          <w:szCs w:val="22"/>
+          <w:lang w:val="en-CA"/>
+        </w:rPr>
+      </w:sdtEndPr>
+      <w:sdtContent>
+        <w:p>
+          <w:pPr>
+            <w:pStyle w:val="TOCHeading"/>
+          </w:pPr>
+          <w:r>
+            <w:t>Table of Contents</w:t>
+          </w:r>
+        </w:p>
+        <w:p>
+          <w:pPr>
+            <w:pStyle w:val="TOC1"/>
+            <w:tabs>
+              <w:tab w:val="right" w:leader="dot" w:pos="9350"/>
+            </w:tabs>
+            <w:rPr>
+              <w:rFonts w:eastAsiaTheme="minorEastAsia"/>
+              <w:noProof/>
+              <w:lang w:eastAsia="en-CA"/>
+            </w:rPr>
+          </w:pPr>
+          <w:r>
+            <w:fldChar w:fldCharType="begin"/>
+          </w:r>
+          <w:r>
+            <w:instrText xml:space="preserve"> TOC \o "1-3" \h \z \u </w:instrText>
+          </w:r>
+          <w:r>
+            <w:fldChar w:fldCharType="separate"/>
+          </w:r>
+          <w:hyperlink w:anchor="_Toc51301624" w:history="1">
+            <w:r>
+              <w:rPr>
+                <w:rStyle w:val="Hyperlink"/>
+                <w:noProof/>
+              </w:rPr>
+              <w:t>The courses enrolled in Fall 2020</w:t>
+            </w:r>
+            <w:r>
+              <w:rPr>
+                <w:noProof/>
+                <w:webHidden/>
+              </w:rPr>
+              <w:tab/>
+            </w:r>
+            <w:r>
+              <w:rPr>
+                <w:noProof/>
+                <w:webHidden/>
+              </w:rPr>
+              <w:fldChar w:fldCharType="begin"/>
+            </w:r>
+            <w:r>
+              <w:rPr>
+                <w:noProof/>
+                <w:webHidden/>
+              </w:rPr>
+              <w:instrText xml:space="preserve"> PAGEREF _Toc51301624 \h </w:instrText>
+            </w:r>
+            <w:r>
+              <w:rPr>
+                <w:noProof/>
+                <w:webHidden/>
+              </w:rPr>
+            </w:r>
+            <w:r>
+              <w:rPr>
+                <w:noProof/>
+                <w:webHidden/>
+              </w:rPr>
+              <w:fldChar w:fldCharType="separate"/>
+            </w:r>
+            <w:r>
+              <w:rPr>
+                <w:noProof/>
+                <w:webHidden/>
+              </w:rPr>
+              <w:t>2</w:t>
+            </w:r>
+            <w:r>
+              <w:rPr>
+                <w:noProof/>
+                <w:webHidden/>
+              </w:rPr>
+              <w:fldChar w:fldCharType="end"/>
+            </w:r>
+          </w:hyperlink>
+        </w:p>
+        <w:p>
+          <w:pPr>
+            <w:pStyle w:val="TOC2"/>
+            <w:tabs>
+              <w:tab w:val="right" w:leader="dot" w:pos="9350"/>
+            </w:tabs>
+            <w:rPr>
+              <w:rFonts w:eastAsiaTheme="minorEastAsia"/>
+              <w:noProof/>
+              <w:lang w:eastAsia="en-CA"/>
+            </w:rPr>
+          </w:pPr>
+          <w:hyperlink w:anchor="_Toc51301625" w:history="1">
+            <w:r>
+              <w:rPr>
+                <w:rStyle w:val="Hyperlink"/>
+                <w:noProof/>
+              </w:rPr>
+              <w:t>Daily Agenda</w:t>
+            </w:r>
+            <w:r>
+              <w:rPr>
+                <w:noProof/>
+                <w:webHidden/>
+              </w:rPr>
+              <w:tab/>
+            </w:r>
+            <w:r>
+              <w:rPr>
+                <w:noProof/>
+                <w:webHidden/>
+              </w:rPr>
+              <w:fldChar w:fldCharType="begin"/>
+            </w:r>
+            <w:r>
+              <w:rPr>
+                <w:noProof/>
+                <w:webHidden/>
+              </w:rPr>
+              <w:instrText xml:space="preserve"> PAGEREF _Toc51301625 \h </w:instrText>
+            </w:r>
+            <w:r>
+              <w:rPr>
+                <w:noProof/>
+                <w:webHidden/>
+              </w:rPr>
+            </w:r>
+            <w:r>
+              <w:rPr>
+                <w:noProof/>
+                <w:webHidden/>
+              </w:rPr>
+              <w:fldChar w:fldCharType="separate"/>
+            </w:r>
+            <w:r>
+              <w:rPr>
+                <w:noProof/>
+                <w:webHidden/>
+              </w:rPr>
+              <w:t>3</w:t>
+            </w:r>
+            <w:r>
+              <w:rPr>
+                <w:noProof/>
+                <w:webHidden/>
+              </w:rPr>
+              <w:fldChar w:fldCharType="end"/>
+            </w:r>
+          </w:hyperlink>
+        </w:p>
+        <w:p>
+          <w:r>
+            <w:rPr>
+              <w:b/>
+              <w:bCs/>
+              <w:noProof/>
+            </w:rPr>
+            <w:fldChar w:fldCharType="end"/>
+          </w:r>
+        </w:p>
+      </w:sdtContent>
+    </w:sdt>
     <w:p>
       <w:pPr>
         <w:ind w:firstLine="720"/>
+      </w:pPr>
+    </w:p>
+    <w:p>
+      <w:pPr>
+        <w:pStyle w:val="Title"/>
+        <w:jc w:val="center"/>
+      </w:pPr>
+    </w:p>
+    <w:p>
+      <w:pPr>
+        <w:rPr>
+          <w:rFonts w:asciiTheme="majorHAnsi" w:eastAsiaTheme="majorEastAsia" w:hAnsiTheme="majorHAnsi" w:cstheme="majorBidi"/>
+          <w:spacing w:val="-10"/>
+          <w:kern w:val="28"/>
+          <w:sz w:val="56"/>
+          <w:szCs w:val="56"/>
+        </w:rPr>
+      </w:pPr>
+      <w:r>
+        <w:br w:type="page"/>
+      </w:r>
+    </w:p>
+    <w:p>
+      <w:pPr>
+        <w:rPr>
+          <w:rFonts w:asciiTheme="majorHAnsi" w:eastAsiaTheme="majorEastAsia" w:hAnsiTheme="majorHAnsi" w:cstheme="majorBidi"/>
+          <w:spacing w:val="-10"/>
+          <w:kern w:val="28"/>
+          <w:sz w:val="56"/>
+          <w:szCs w:val="56"/>
+        </w:rPr>
       </w:pPr>
     </w:p>
     <w:p>
@@ -4218,8 +4448,32 @@
       <w:pPr>
         <w:pStyle w:val="Heading1"/>
       </w:pPr>
+      <w:bookmarkStart w:id="0" w:name="_Toc51301543"/>
+      <w:bookmarkStart w:id="1" w:name="_Toc51301624"/>
       <w:r>
         <w:t>The courses enrolled in Fall 2020</w:t>
+      </w:r>
+      <w:bookmarkEnd w:id="0"/>
+      <w:bookmarkEnd w:id="1"/>
+    </w:p>
+    <w:p>
+      <w:pPr>
+        <w:pStyle w:val="ListParagraph"/>
+        <w:numPr>
+          <w:ilvl w:val="0"/>
+          <w:numId w:val="3"/>
+        </w:numPr>
+        <w:rPr>
+          <w:sz w:val="24"/>
+          <w:szCs w:val="24"/>
+        </w:rPr>
+      </w:pPr>
+      <w:r>
+        <w:rPr>
+          <w:sz w:val="24"/>
+          <w:szCs w:val="24"/>
+        </w:rPr>
+        <w:t>420-121-VA (Intro to Computer Science)</w:t>
       </w:r>
     </w:p>
     <w:p>
@@ -4239,14 +4493,7 @@
           <w:sz w:val="24"/>
           <w:szCs w:val="24"/>
         </w:rPr>
-        <w:t>420-121-VA</w:t>
-      </w:r>
-      <w:r>
-        <w:rPr>
-          <w:sz w:val="24"/>
-          <w:szCs w:val="24"/>
-        </w:rPr>
-        <w:t xml:space="preserve"> (Intro to Computer Science)</w:t>
+        <w:t>420-101-VA (Programming 1)</w:t>
       </w:r>
     </w:p>
     <w:p>
@@ -4266,14 +4513,7 @@
           <w:sz w:val="24"/>
           <w:szCs w:val="24"/>
         </w:rPr>
-        <w:t>420-101-VA</w:t>
-      </w:r>
-      <w:r>
-        <w:rPr>
-          <w:sz w:val="24"/>
-          <w:szCs w:val="24"/>
-        </w:rPr>
-        <w:t xml:space="preserve"> (Programming 1)</w:t>
+        <w:t>420-141-VA (Game Programming 1)</w:t>
       </w:r>
     </w:p>
     <w:p>
@@ -4293,41 +4533,7 @@
           <w:sz w:val="24"/>
           <w:szCs w:val="24"/>
         </w:rPr>
-        <w:t>420-141-VA</w:t>
-      </w:r>
-      <w:r>
-        <w:rPr>
-          <w:sz w:val="24"/>
-          <w:szCs w:val="24"/>
-        </w:rPr>
-        <w:t xml:space="preserve"> (Game Programming 1)</w:t>
-      </w:r>
-    </w:p>
-    <w:p>
-      <w:pPr>
-        <w:pStyle w:val="ListParagraph"/>
-        <w:numPr>
-          <w:ilvl w:val="0"/>
-          <w:numId w:val="3"/>
-        </w:numPr>
-        <w:rPr>
-          <w:sz w:val="24"/>
-          <w:szCs w:val="24"/>
-        </w:rPr>
-      </w:pPr>
-      <w:r>
-        <w:rPr>
-          <w:sz w:val="24"/>
-          <w:szCs w:val="24"/>
-        </w:rPr>
-        <w:t>201-114-VA</w:t>
-      </w:r>
-      <w:r>
-        <w:rPr>
-          <w:sz w:val="24"/>
-          <w:szCs w:val="24"/>
-        </w:rPr>
-        <w:t xml:space="preserve"> (</w:t>
+        <w:t>201-114-VA (</w:t>
       </w:r>
       <w:r>
         <w:rPr>
@@ -4352,9 +4558,84 @@
         <w:ind w:left="360"/>
       </w:pPr>
     </w:p>
+    <w:p>
+      <w:pPr>
+        <w:pStyle w:val="Heading2"/>
+        <w:rPr>
+          <w:sz w:val="32"/>
+          <w:szCs w:val="32"/>
+        </w:rPr>
+      </w:pPr>
+      <w:bookmarkStart w:id="2" w:name="_Toc51301544"/>
+      <w:bookmarkStart w:id="3" w:name="_Toc51301625"/>
+      <w:r>
+        <w:rPr>
+          <w:sz w:val="32"/>
+          <w:szCs w:val="32"/>
+        </w:rPr>
+        <w:t>Daily Agenda</w:t>
+      </w:r>
+      <w:bookmarkEnd w:id="2"/>
+      <w:bookmarkEnd w:id="3"/>
+    </w:p>
+    <w:p>
+      <w:pPr>
+        <w:jc w:val="center"/>
+      </w:pPr>
+      <w:r>
+        <w:rPr>
+          <w:noProof/>
+        </w:rPr>
+        <w:drawing>
+          <wp:inline distT="0" distB="0" distL="0" distR="0" wp14:anchorId="4DCF2826" wp14:editId="6CE001F5">
+            <wp:extent cx="8001000" cy="5361842"/>
+            <wp:effectExtent l="0" t="0" r="0" b="0"/>
+            <wp:docPr id="33" name="Picture 33"/>
+            <wp:cNvGraphicFramePr>
+              <a:graphicFrameLocks xmlns:a="http://schemas.openxmlformats.org/drawingml/2006/main" noChangeAspect="1"/>
+            </wp:cNvGraphicFramePr>
+            <a:graphic xmlns:a="http://schemas.openxmlformats.org/drawingml/2006/main">
+              <a:graphicData uri="http://schemas.openxmlformats.org/drawingml/2006/picture">
+                <pic:pic xmlns:pic="http://schemas.openxmlformats.org/drawingml/2006/picture">
+                  <pic:nvPicPr>
+                    <pic:cNvPr id="0" name="Picture 2"/>
+                    <pic:cNvPicPr>
+                      <a:picLocks noChangeAspect="1" noChangeArrowheads="1"/>
+                    </pic:cNvPicPr>
+                  </pic:nvPicPr>
+                  <pic:blipFill>
+                    <a:blip r:embed="rId9">
+                      <a:extLst>
+                        <a:ext uri="{28A0092B-C50C-407E-A947-70E740481C1C}">
+                          <a14:useLocalDpi xmlns:a14="http://schemas.microsoft.com/office/drawing/2010/main" val="0"/>
+                        </a:ext>
+                      </a:extLst>
+                    </a:blip>
+                    <a:srcRect/>
+                    <a:stretch>
+                      <a:fillRect/>
+                    </a:stretch>
+                  </pic:blipFill>
+                  <pic:spPr bwMode="auto">
+                    <a:xfrm>
+                      <a:off x="0" y="0"/>
+                      <a:ext cx="8085277" cy="5418320"/>
+                    </a:xfrm>
+                    <a:prstGeom prst="rect">
+                      <a:avLst/>
+                    </a:prstGeom>
+                    <a:noFill/>
+                  </pic:spPr>
+                </pic:pic>
+              </a:graphicData>
+            </a:graphic>
+          </wp:inline>
+        </w:drawing>
+      </w:r>
+    </w:p>
     <w:sectPr>
-      <w:headerReference w:type="default" r:id="rId8"/>
-      <w:pgSz w:w="12240" w:h="15840"/>
+      <w:headerReference w:type="default" r:id="rId10"/>
+      <w:pgSz w:w="15840" w:h="12240" w:orient="landscape"/>
       <w:pgMar w:top="1440" w:right="1440" w:bottom="1440" w:left="1440" w:header="708" w:footer="708" w:gutter="0"/>
       <w:pgNumType w:start="0"/>
       <w:cols w:space="708"/>
@@ -4946,6 +5227,7 @@
     <w:lsdException w:name="HTML Sample" w:semiHidden="1" w:unhideWhenUsed="1"/>
     <w:lsdException w:name="HTML Typewriter" w:semiHidden="1" w:unhideWhenUsed="1"/>
     <w:lsdException w:name="HTML Variable" w:semiHidden="1" w:unhideWhenUsed="1"/>
+    <w:lsdException w:name="Normal Table" w:semiHidden="1" w:unhideWhenUsed="1"/>
     <w:lsdException w:name="annotation subject" w:semiHidden="1" w:unhideWhenUsed="1"/>
     <w:lsdException w:name="No List" w:semiHidden="1" w:unhideWhenUsed="1"/>
     <w:lsdException w:name="Outline List 1" w:semiHidden="1" w:unhideWhenUsed="1"/>
@@ -4992,8 +5274,10 @@
     <w:lsdException w:name="Table Subtle 2" w:semiHidden="1" w:unhideWhenUsed="1"/>
     <w:lsdException w:name="Table Web 1" w:semiHidden="1" w:unhideWhenUsed="1"/>
     <w:lsdException w:name="Table Web 2" w:semiHidden="1" w:unhideWhenUsed="1"/>
+    <w:lsdException w:name="Table Web 3" w:semiHidden="1" w:unhideWhenUsed="1"/>
     <w:lsdException w:name="Balloon Text" w:semiHidden="1" w:unhideWhenUsed="1"/>
     <w:lsdException w:name="Table Grid" w:uiPriority="39"/>
+    <w:lsdException w:name="Table Theme" w:semiHidden="1" w:unhideWhenUsed="1"/>
     <w:lsdException w:name="Placeholder Text" w:semiHidden="1"/>
     <w:lsdException w:name="No Spacing" w:uiPriority="1" w:qFormat="1"/>
     <w:lsdException w:name="Light Shading" w:uiPriority="60"/>
@@ -5240,9 +5524,32 @@
       <w:szCs w:val="32"/>
     </w:rPr>
   </w:style>
+  <w:style w:type="paragraph" w:styleId="Heading2">
+    <w:name w:val="heading 2"/>
+    <w:basedOn w:val="Normal"/>
+    <w:next w:val="Normal"/>
+    <w:link w:val="Heading2Char"/>
+    <w:uiPriority w:val="9"/>
+    <w:unhideWhenUsed/>
+    <w:qFormat/>
+    <w:rsid w:val="00127241"/>
+    <w:pPr>
+      <w:keepNext/>
+      <w:keepLines/>
+      <w:spacing w:before="40" w:after="0"/>
+      <w:outlineLvl w:val="1"/>
+    </w:pPr>
+    <w:rPr>
+      <w:rFonts w:asciiTheme="majorHAnsi" w:eastAsiaTheme="majorEastAsia" w:hAnsiTheme="majorHAnsi" w:cstheme="majorBidi"/>
+      <w:color w:val="2F5496" w:themeColor="accent1" w:themeShade="BF"/>
+      <w:sz w:val="26"/>
+      <w:szCs w:val="26"/>
+    </w:rPr>
+  </w:style>
   <w:style w:type="character" w:default="1" w:styleId="DefaultParagraphFont">
     <w:name w:val="Default Paragraph Font"/>
     <w:uiPriority w:val="1"/>
+    <w:semiHidden/>
     <w:unhideWhenUsed/>
   </w:style>
   <w:style w:type="table" w:default="1" w:styleId="TableNormal">
@@ -5392,6 +5699,70 @@
       <w:ind w:left="720"/>
       <w:contextualSpacing/>
     </w:pPr>
+  </w:style>
+  <w:style w:type="character" w:customStyle="1" w:styleId="Heading2Char">
+    <w:name w:val="Heading 2 Char"/>
+    <w:basedOn w:val="DefaultParagraphFont"/>
+    <w:link w:val="Heading2"/>
+    <w:uiPriority w:val="9"/>
+    <w:rsid w:val="00127241"/>
+    <w:rPr>
+      <w:rFonts w:asciiTheme="majorHAnsi" w:eastAsiaTheme="majorEastAsia" w:hAnsiTheme="majorHAnsi" w:cstheme="majorBidi"/>
+      <w:color w:val="2F5496" w:themeColor="accent1" w:themeShade="BF"/>
+      <w:sz w:val="26"/>
+      <w:szCs w:val="26"/>
+    </w:rPr>
+  </w:style>
+  <w:style w:type="paragraph" w:styleId="TOCHeading">
+    <w:name w:val="TOC Heading"/>
+    <w:basedOn w:val="Heading1"/>
+    <w:next w:val="Normal"/>
+    <w:uiPriority w:val="39"/>
+    <w:unhideWhenUsed/>
+    <w:qFormat/>
+    <w:rsid w:val="00127241"/>
+    <w:pPr>
+      <w:outlineLvl w:val="9"/>
+    </w:pPr>
+    <w:rPr>
+      <w:lang w:val="en-US"/>
+    </w:rPr>
+  </w:style>
+  <w:style w:type="paragraph" w:styleId="TOC1">
+    <w:name w:val="toc 1"/>
+    <w:basedOn w:val="Normal"/>
+    <w:next w:val="Normal"/>
+    <w:autoRedefine/>
+    <w:uiPriority w:val="39"/>
+    <w:unhideWhenUsed/>
+    <w:rsid w:val="00127241"/>
+    <w:pPr>
+      <w:spacing w:after="100"/>
+    </w:pPr>
+  </w:style>
+  <w:style w:type="paragraph" w:styleId="TOC2">
+    <w:name w:val="toc 2"/>
+    <w:basedOn w:val="Normal"/>
+    <w:next w:val="Normal"/>
+    <w:autoRedefine/>
+    <w:uiPriority w:val="39"/>
+    <w:unhideWhenUsed/>
+    <w:rsid w:val="00127241"/>
+    <w:pPr>
+      <w:spacing w:after="100"/>
+      <w:ind w:left="220"/>
+    </w:pPr>
+  </w:style>
+  <w:style w:type="character" w:styleId="Hyperlink">
+    <w:name w:val="Hyperlink"/>
+    <w:basedOn w:val="DefaultParagraphFont"/>
+    <w:uiPriority w:val="99"/>
+    <w:unhideWhenUsed/>
+    <w:rsid w:val="00127241"/>
+    <w:rPr>
+      <w:color w:val="0563C1" w:themeColor="hyperlink"/>
+      <w:u w:val="single"/>
+    </w:rPr>
   </w:style>
 </w:styles>
 </file>
@@ -5702,10 +6073,22 @@
 </CoverPageProperties>
 </file>
 
+<file path=customXml/item2.xml><?xml version="1.0" encoding="utf-8"?>
+<b:Sources xmlns:b="http://schemas.openxmlformats.org/officeDocument/2006/bibliography" xmlns="http://schemas.openxmlformats.org/officeDocument/2006/bibliography" SelectedStyle="\MLASeventhEditionOfficeOnline.xsl" StyleName="MLA" Version="7"/>
+</file>
+
 <file path=customXml/itemProps1.xml><?xml version="1.0" encoding="utf-8"?>
 <ds:datastoreItem xmlns:ds="http://schemas.openxmlformats.org/officeDocument/2006/customXml" ds:itemID="{55AF091B-3C7A-41E3-B477-F2FDAA23CFDA}">
   <ds:schemaRefs>
     <ds:schemaRef ds:uri="http://schemas.microsoft.com/office/2006/coverPageProps"/>
   </ds:schemaRefs>
 </ds:datastoreItem>
+</file>
+
+<file path=customXml/itemProps2.xml><?xml version="1.0" encoding="utf-8"?>
+<ds:datastoreItem xmlns:ds="http://schemas.openxmlformats.org/officeDocument/2006/customXml" ds:itemID="{F4669279-3863-439C-B42D-BFB5D51210EB}">
+  <ds:schemaRefs>
+    <ds:schemaRef ds:uri="http://schemas.openxmlformats.org/officeDocument/2006/bibliography"/>
+  </ds:schemaRefs>
+</ds:datastoreItem>
 </file>
</xml_diff>

<commit_message>
changed table, added legend, unpdated description
</commit_message>
<xml_diff>
--- a/Lab 3.docx
+++ b/Lab 3.docx
@@ -4127,7 +4127,7 @@
     </w:sdt>
     <w:sdt>
       <w:sdtPr>
-        <w:id w:val="974414108"/>
+        <w:id w:val="-137500738"/>
         <w:docPartObj>
           <w:docPartGallery w:val="Table of Contents"/>
           <w:docPartUnique/>
@@ -4158,7 +4158,7 @@
           <w:pPr>
             <w:pStyle w:val="TOC1"/>
             <w:tabs>
-              <w:tab w:val="right" w:leader="dot" w:pos="9350"/>
+              <w:tab w:val="right" w:leader="dot" w:pos="12950"/>
             </w:tabs>
             <w:rPr>
               <w:rFonts w:eastAsiaTheme="minorEastAsia"/>
@@ -4175,7 +4175,7 @@
           <w:r>
             <w:fldChar w:fldCharType="separate"/>
           </w:r>
-          <w:hyperlink w:anchor="_Toc51301624" w:history="1">
+          <w:hyperlink w:anchor="_Toc51358147" w:history="1">
             <w:r>
               <w:rPr>
                 <w:rStyle w:val="Hyperlink"/>
@@ -4202,7 +4202,7 @@
                 <w:noProof/>
                 <w:webHidden/>
               </w:rPr>
-              <w:instrText xml:space="preserve"> PAGEREF _Toc51301624 \h </w:instrText>
+              <w:instrText xml:space="preserve"> PAGEREF _Toc51358147 \h </w:instrText>
             </w:r>
             <w:r>
               <w:rPr>
@@ -4237,7 +4237,7 @@
           <w:pPr>
             <w:pStyle w:val="TOC2"/>
             <w:tabs>
-              <w:tab w:val="right" w:leader="dot" w:pos="9350"/>
+              <w:tab w:val="right" w:leader="dot" w:pos="12950"/>
             </w:tabs>
             <w:rPr>
               <w:rFonts w:eastAsiaTheme="minorEastAsia"/>
@@ -4245,7 +4245,7 @@
               <w:lang w:eastAsia="en-CA"/>
             </w:rPr>
           </w:pPr>
-          <w:hyperlink w:anchor="_Toc51301625" w:history="1">
+          <w:hyperlink w:anchor="_Toc51358148" w:history="1">
             <w:r>
               <w:rPr>
                 <w:rStyle w:val="Hyperlink"/>
@@ -4272,7 +4272,7 @@
                 <w:noProof/>
                 <w:webHidden/>
               </w:rPr>
-              <w:instrText xml:space="preserve"> PAGEREF _Toc51301625 \h </w:instrText>
+              <w:instrText xml:space="preserve"> PAGEREF _Toc51358148 \h </w:instrText>
             </w:r>
             <w:r>
               <w:rPr>
@@ -4293,6 +4293,74 @@
                 <w:webHidden/>
               </w:rPr>
               <w:t>3</w:t>
+            </w:r>
+            <w:r>
+              <w:rPr>
+                <w:noProof/>
+                <w:webHidden/>
+              </w:rPr>
+              <w:fldChar w:fldCharType="end"/>
+            </w:r>
+          </w:hyperlink>
+        </w:p>
+        <w:p>
+          <w:pPr>
+            <w:pStyle w:val="TOC3"/>
+            <w:tabs>
+              <w:tab w:val="right" w:leader="dot" w:pos="12950"/>
+            </w:tabs>
+            <w:rPr>
+              <w:noProof/>
+            </w:rPr>
+          </w:pPr>
+          <w:hyperlink w:anchor="_Toc51358149" w:history="1">
+            <w:r>
+              <w:rPr>
+                <w:rStyle w:val="Hyperlink"/>
+                <w:noProof/>
+              </w:rPr>
+              <w:t>Table Legend</w:t>
+            </w:r>
+            <w:r>
+              <w:rPr>
+                <w:noProof/>
+                <w:webHidden/>
+              </w:rPr>
+              <w:tab/>
+            </w:r>
+            <w:r>
+              <w:rPr>
+                <w:noProof/>
+                <w:webHidden/>
+              </w:rPr>
+              <w:fldChar w:fldCharType="begin"/>
+            </w:r>
+            <w:r>
+              <w:rPr>
+                <w:noProof/>
+                <w:webHidden/>
+              </w:rPr>
+              <w:instrText xml:space="preserve"> PAGEREF _Toc51358149 \h </w:instrText>
+            </w:r>
+            <w:r>
+              <w:rPr>
+                <w:noProof/>
+                <w:webHidden/>
+              </w:rPr>
+            </w:r>
+            <w:r>
+              <w:rPr>
+                <w:noProof/>
+                <w:webHidden/>
+              </w:rPr>
+              <w:fldChar w:fldCharType="separate"/>
+            </w:r>
+            <w:r>
+              <w:rPr>
+                <w:noProof/>
+                <w:webHidden/>
+              </w:rPr>
+              <w:t>5</w:t>
             </w:r>
             <w:r>
               <w:rPr>
@@ -4443,13 +4511,20 @@
         </w:rPr>
         <w:t xml:space="preserve">.  </w:t>
       </w:r>
+      <w:r>
+        <w:rPr>
+          <w:sz w:val="24"/>
+          <w:szCs w:val="24"/>
+        </w:rPr>
+        <w:t>I am currently enrolled in 4 classes in the computer science and technology program.</w:t>
+      </w:r>
     </w:p>
     <w:p>
       <w:pPr>
         <w:pStyle w:val="Heading1"/>
       </w:pPr>
       <w:bookmarkStart w:id="0" w:name="_Toc51301543"/>
-      <w:bookmarkStart w:id="1" w:name="_Toc51301624"/>
+      <w:bookmarkStart w:id="1" w:name="_Toc51358147"/>
       <w:r>
         <w:t>The courses enrolled in Fall 2020</w:t>
       </w:r>
@@ -4567,7 +4642,7 @@
         </w:rPr>
       </w:pPr>
       <w:bookmarkStart w:id="2" w:name="_Toc51301544"/>
-      <w:bookmarkStart w:id="3" w:name="_Toc51301625"/>
+      <w:bookmarkStart w:id="3" w:name="_Toc51358148"/>
       <w:r>
         <w:rPr>
           <w:sz w:val="32"/>
@@ -4578,63 +4653,4240 @@
       <w:bookmarkEnd w:id="2"/>
       <w:bookmarkEnd w:id="3"/>
     </w:p>
+    <w:tbl>
+      <w:tblPr>
+        <w:tblStyle w:val="TableGrid"/>
+        <w:tblW w:w="0" w:type="auto"/>
+        <w:tblLook w:val="04A0" w:firstRow="1" w:lastRow="0" w:firstColumn="1" w:lastColumn="0" w:noHBand="0" w:noVBand="1"/>
+      </w:tblPr>
+      <w:tblGrid>
+        <w:gridCol w:w="1438"/>
+        <w:gridCol w:w="1439"/>
+        <w:gridCol w:w="1439"/>
+        <w:gridCol w:w="1439"/>
+        <w:gridCol w:w="1439"/>
+        <w:gridCol w:w="1439"/>
+        <w:gridCol w:w="1439"/>
+        <w:gridCol w:w="1439"/>
+        <w:gridCol w:w="1439"/>
+      </w:tblGrid>
+      <w:tr>
+        <w:tc>
+          <w:tcPr>
+            <w:tcW w:w="1438" w:type="dxa"/>
+            <w:tcBorders>
+              <w:bottom w:val="single" w:sz="4" w:space="0" w:color="auto"/>
+            </w:tcBorders>
+          </w:tcPr>
+          <w:p>
+            <w:pPr>
+              <w:rPr>
+                <w:b/>
+                <w:bCs/>
+              </w:rPr>
+            </w:pPr>
+          </w:p>
+        </w:tc>
+        <w:tc>
+          <w:tcPr>
+            <w:tcW w:w="1439" w:type="dxa"/>
+          </w:tcPr>
+          <w:p>
+            <w:pPr>
+              <w:jc w:val="center"/>
+              <w:rPr>
+                <w:b/>
+                <w:bCs/>
+                <w:sz w:val="24"/>
+                <w:szCs w:val="24"/>
+              </w:rPr>
+            </w:pPr>
+            <w:r>
+              <w:rPr>
+                <w:b/>
+                <w:bCs/>
+                <w:sz w:val="24"/>
+                <w:szCs w:val="24"/>
+              </w:rPr>
+              <w:t>Week</w:t>
+            </w:r>
+          </w:p>
+        </w:tc>
+        <w:tc>
+          <w:tcPr>
+            <w:tcW w:w="1439" w:type="dxa"/>
+          </w:tcPr>
+          <w:p>
+            <w:pPr>
+              <w:jc w:val="center"/>
+              <w:rPr>
+                <w:b/>
+                <w:bCs/>
+                <w:sz w:val="24"/>
+                <w:szCs w:val="24"/>
+              </w:rPr>
+            </w:pPr>
+            <w:r>
+              <w:rPr>
+                <w:b/>
+                <w:bCs/>
+                <w:sz w:val="24"/>
+                <w:szCs w:val="24"/>
+              </w:rPr>
+              <w:t>Monday</w:t>
+            </w:r>
+          </w:p>
+        </w:tc>
+        <w:tc>
+          <w:tcPr>
+            <w:tcW w:w="1439" w:type="dxa"/>
+          </w:tcPr>
+          <w:p>
+            <w:pPr>
+              <w:jc w:val="center"/>
+              <w:rPr>
+                <w:b/>
+                <w:bCs/>
+                <w:sz w:val="24"/>
+                <w:szCs w:val="24"/>
+              </w:rPr>
+            </w:pPr>
+            <w:r>
+              <w:rPr>
+                <w:b/>
+                <w:bCs/>
+                <w:sz w:val="24"/>
+                <w:szCs w:val="24"/>
+              </w:rPr>
+              <w:t>Tuesday</w:t>
+            </w:r>
+          </w:p>
+        </w:tc>
+        <w:tc>
+          <w:tcPr>
+            <w:tcW w:w="1439" w:type="dxa"/>
+          </w:tcPr>
+          <w:p>
+            <w:pPr>
+              <w:jc w:val="center"/>
+              <w:rPr>
+                <w:b/>
+                <w:bCs/>
+                <w:sz w:val="24"/>
+                <w:szCs w:val="24"/>
+              </w:rPr>
+            </w:pPr>
+            <w:r>
+              <w:rPr>
+                <w:b/>
+                <w:bCs/>
+                <w:sz w:val="24"/>
+                <w:szCs w:val="24"/>
+              </w:rPr>
+              <w:t>Wednesday</w:t>
+            </w:r>
+          </w:p>
+        </w:tc>
+        <w:tc>
+          <w:tcPr>
+            <w:tcW w:w="1439" w:type="dxa"/>
+          </w:tcPr>
+          <w:p>
+            <w:pPr>
+              <w:jc w:val="center"/>
+              <w:rPr>
+                <w:b/>
+                <w:bCs/>
+                <w:sz w:val="24"/>
+                <w:szCs w:val="24"/>
+              </w:rPr>
+            </w:pPr>
+            <w:r>
+              <w:rPr>
+                <w:b/>
+                <w:bCs/>
+                <w:sz w:val="24"/>
+                <w:szCs w:val="24"/>
+              </w:rPr>
+              <w:t>Thursday</w:t>
+            </w:r>
+          </w:p>
+        </w:tc>
+        <w:tc>
+          <w:tcPr>
+            <w:tcW w:w="1439" w:type="dxa"/>
+          </w:tcPr>
+          <w:p>
+            <w:pPr>
+              <w:jc w:val="center"/>
+              <w:rPr>
+                <w:b/>
+                <w:bCs/>
+                <w:sz w:val="24"/>
+                <w:szCs w:val="24"/>
+              </w:rPr>
+            </w:pPr>
+            <w:r>
+              <w:rPr>
+                <w:b/>
+                <w:bCs/>
+                <w:sz w:val="24"/>
+                <w:szCs w:val="24"/>
+              </w:rPr>
+              <w:t>Friday</w:t>
+            </w:r>
+          </w:p>
+        </w:tc>
+        <w:tc>
+          <w:tcPr>
+            <w:tcW w:w="1439" w:type="dxa"/>
+          </w:tcPr>
+          <w:p>
+            <w:pPr>
+              <w:jc w:val="center"/>
+              <w:rPr>
+                <w:b/>
+                <w:bCs/>
+                <w:sz w:val="24"/>
+                <w:szCs w:val="24"/>
+              </w:rPr>
+            </w:pPr>
+            <w:r>
+              <w:rPr>
+                <w:b/>
+                <w:bCs/>
+                <w:sz w:val="24"/>
+                <w:szCs w:val="24"/>
+              </w:rPr>
+              <w:t>Saturday</w:t>
+            </w:r>
+          </w:p>
+        </w:tc>
+        <w:tc>
+          <w:tcPr>
+            <w:tcW w:w="1439" w:type="dxa"/>
+          </w:tcPr>
+          <w:p>
+            <w:pPr>
+              <w:jc w:val="center"/>
+              <w:rPr>
+                <w:b/>
+                <w:bCs/>
+                <w:sz w:val="24"/>
+                <w:szCs w:val="24"/>
+              </w:rPr>
+            </w:pPr>
+            <w:r>
+              <w:rPr>
+                <w:b/>
+                <w:bCs/>
+                <w:sz w:val="24"/>
+                <w:szCs w:val="24"/>
+              </w:rPr>
+              <w:t>Sunday</w:t>
+            </w:r>
+          </w:p>
+        </w:tc>
+      </w:tr>
+      <w:tr>
+        <w:trPr>
+          <w:trHeight w:val="278"/>
+        </w:trPr>
+        <w:tc>
+          <w:tcPr>
+            <w:tcW w:w="1438" w:type="dxa"/>
+            <w:tcBorders>
+              <w:bottom w:val="nil"/>
+            </w:tcBorders>
+          </w:tcPr>
+          <w:p>
+            <w:pPr>
+              <w:jc w:val="center"/>
+              <w:rPr>
+                <w:b/>
+                <w:bCs/>
+                <w:sz w:val="24"/>
+                <w:szCs w:val="24"/>
+              </w:rPr>
+            </w:pPr>
+            <w:r>
+              <w:rPr>
+                <w:b/>
+                <w:bCs/>
+                <w:sz w:val="24"/>
+                <w:szCs w:val="24"/>
+              </w:rPr>
+              <w:t>August</w:t>
+            </w:r>
+          </w:p>
+        </w:tc>
+        <w:tc>
+          <w:tcPr>
+            <w:tcW w:w="1439" w:type="dxa"/>
+          </w:tcPr>
+          <w:p>
+            <w:pPr>
+              <w:rPr>
+                <w:sz w:val="16"/>
+                <w:szCs w:val="16"/>
+              </w:rPr>
+            </w:pPr>
+          </w:p>
+          <w:p>
+            <w:pPr>
+              <w:jc w:val="center"/>
+            </w:pPr>
+            <w:r>
+              <w:t>1</w:t>
+            </w:r>
+          </w:p>
+        </w:tc>
+        <w:tc>
+          <w:tcPr>
+            <w:tcW w:w="1439" w:type="dxa"/>
+          </w:tcPr>
+          <w:p>
+            <w:pPr>
+              <w:rPr>
+                <w:sz w:val="16"/>
+                <w:szCs w:val="16"/>
+              </w:rPr>
+            </w:pPr>
+            <w:r>
+              <w:rPr>
+                <w:sz w:val="16"/>
+                <w:szCs w:val="16"/>
+              </w:rPr>
+              <w:t>24</w:t>
+            </w:r>
+          </w:p>
+          <w:p>
+            <w:pPr>
+              <w:jc w:val="center"/>
+            </w:pPr>
+            <w:r>
+              <w:t>First day of classes</w:t>
+            </w:r>
+          </w:p>
+        </w:tc>
+        <w:tc>
+          <w:tcPr>
+            <w:tcW w:w="1439" w:type="dxa"/>
+          </w:tcPr>
+          <w:p>
+            <w:pPr>
+              <w:rPr>
+                <w:sz w:val="16"/>
+                <w:szCs w:val="16"/>
+              </w:rPr>
+            </w:pPr>
+            <w:r>
+              <w:rPr>
+                <w:sz w:val="16"/>
+                <w:szCs w:val="16"/>
+              </w:rPr>
+              <w:t>25</w:t>
+            </w:r>
+          </w:p>
+        </w:tc>
+        <w:tc>
+          <w:tcPr>
+            <w:tcW w:w="1439" w:type="dxa"/>
+          </w:tcPr>
+          <w:p>
+            <w:pPr>
+              <w:rPr>
+                <w:sz w:val="16"/>
+                <w:szCs w:val="16"/>
+              </w:rPr>
+            </w:pPr>
+            <w:r>
+              <w:rPr>
+                <w:sz w:val="16"/>
+                <w:szCs w:val="16"/>
+              </w:rPr>
+              <w:t>26</w:t>
+            </w:r>
+          </w:p>
+          <w:p>
+            <w:pPr>
+              <w:jc w:val="center"/>
+            </w:pPr>
+            <w:r>
+              <w:t>INCS</w:t>
+            </w:r>
+          </w:p>
+          <w:p>
+            <w:pPr>
+              <w:jc w:val="center"/>
+            </w:pPr>
+            <w:r>
+              <w:t>Assignment 1 MIO</w:t>
+            </w:r>
+          </w:p>
+        </w:tc>
+        <w:tc>
+          <w:tcPr>
+            <w:tcW w:w="1439" w:type="dxa"/>
+          </w:tcPr>
+          <w:p>
+            <w:pPr>
+              <w:rPr>
+                <w:sz w:val="16"/>
+                <w:szCs w:val="16"/>
+              </w:rPr>
+            </w:pPr>
+            <w:r>
+              <w:rPr>
+                <w:sz w:val="16"/>
+                <w:szCs w:val="16"/>
+              </w:rPr>
+              <w:t>27</w:t>
+            </w:r>
+          </w:p>
+        </w:tc>
+        <w:tc>
+          <w:tcPr>
+            <w:tcW w:w="1439" w:type="dxa"/>
+          </w:tcPr>
+          <w:p>
+            <w:pPr>
+              <w:rPr>
+                <w:sz w:val="16"/>
+                <w:szCs w:val="16"/>
+              </w:rPr>
+            </w:pPr>
+            <w:r>
+              <w:rPr>
+                <w:sz w:val="16"/>
+                <w:szCs w:val="16"/>
+              </w:rPr>
+              <w:t>28</w:t>
+            </w:r>
+          </w:p>
+        </w:tc>
+        <w:tc>
+          <w:tcPr>
+            <w:tcW w:w="1439" w:type="dxa"/>
+          </w:tcPr>
+          <w:p>
+            <w:pPr>
+              <w:rPr>
+                <w:sz w:val="16"/>
+                <w:szCs w:val="16"/>
+              </w:rPr>
+            </w:pPr>
+            <w:r>
+              <w:rPr>
+                <w:sz w:val="16"/>
+                <w:szCs w:val="16"/>
+              </w:rPr>
+              <w:t>29</w:t>
+            </w:r>
+          </w:p>
+        </w:tc>
+        <w:tc>
+          <w:tcPr>
+            <w:tcW w:w="1439" w:type="dxa"/>
+          </w:tcPr>
+          <w:p>
+            <w:pPr>
+              <w:rPr>
+                <w:sz w:val="16"/>
+                <w:szCs w:val="16"/>
+              </w:rPr>
+            </w:pPr>
+            <w:r>
+              <w:rPr>
+                <w:sz w:val="16"/>
+                <w:szCs w:val="16"/>
+              </w:rPr>
+              <w:t>30</w:t>
+            </w:r>
+          </w:p>
+        </w:tc>
+      </w:tr>
+      <w:tr>
+        <w:tc>
+          <w:tcPr>
+            <w:tcW w:w="1438" w:type="dxa"/>
+            <w:tcBorders>
+              <w:top w:val="nil"/>
+              <w:bottom w:val="single" w:sz="4" w:space="0" w:color="auto"/>
+            </w:tcBorders>
+          </w:tcPr>
+          <w:p>
+            <w:pPr>
+              <w:jc w:val="center"/>
+              <w:rPr>
+                <w:b/>
+                <w:bCs/>
+                <w:sz w:val="24"/>
+                <w:szCs w:val="24"/>
+              </w:rPr>
+            </w:pPr>
+          </w:p>
+        </w:tc>
+        <w:tc>
+          <w:tcPr>
+            <w:tcW w:w="1439" w:type="dxa"/>
+          </w:tcPr>
+          <w:p>
+            <w:pPr>
+              <w:jc w:val="center"/>
+            </w:pPr>
+            <w:r>
+              <w:t>2</w:t>
+            </w:r>
+          </w:p>
+        </w:tc>
+        <w:tc>
+          <w:tcPr>
+            <w:tcW w:w="1439" w:type="dxa"/>
+          </w:tcPr>
+          <w:p>
+            <w:pPr>
+              <w:rPr>
+                <w:sz w:val="16"/>
+                <w:szCs w:val="16"/>
+              </w:rPr>
+            </w:pPr>
+            <w:r>
+              <w:rPr>
+                <w:sz w:val="16"/>
+                <w:szCs w:val="16"/>
+              </w:rPr>
+              <w:t>31</w:t>
+            </w:r>
+          </w:p>
+        </w:tc>
+        <w:tc>
+          <w:tcPr>
+            <w:tcW w:w="1439" w:type="dxa"/>
+          </w:tcPr>
+          <w:p>
+            <w:pPr>
+              <w:rPr>
+                <w:sz w:val="16"/>
+                <w:szCs w:val="16"/>
+              </w:rPr>
+            </w:pPr>
+            <w:r>
+              <w:rPr>
+                <w:sz w:val="16"/>
+                <w:szCs w:val="16"/>
+              </w:rPr>
+              <w:t>1</w:t>
+            </w:r>
+          </w:p>
+        </w:tc>
+        <w:tc>
+          <w:tcPr>
+            <w:tcW w:w="1439" w:type="dxa"/>
+          </w:tcPr>
+          <w:p>
+            <w:pPr>
+              <w:rPr>
+                <w:sz w:val="16"/>
+                <w:szCs w:val="16"/>
+              </w:rPr>
+            </w:pPr>
+            <w:r>
+              <w:rPr>
+                <w:sz w:val="16"/>
+                <w:szCs w:val="16"/>
+              </w:rPr>
+              <w:t>2</w:t>
+            </w:r>
+          </w:p>
+        </w:tc>
+        <w:tc>
+          <w:tcPr>
+            <w:tcW w:w="1439" w:type="dxa"/>
+          </w:tcPr>
+          <w:p>
+            <w:pPr>
+              <w:rPr>
+                <w:sz w:val="16"/>
+                <w:szCs w:val="16"/>
+              </w:rPr>
+            </w:pPr>
+            <w:r>
+              <w:rPr>
+                <w:sz w:val="16"/>
+                <w:szCs w:val="16"/>
+              </w:rPr>
+              <w:t>3</w:t>
+            </w:r>
+          </w:p>
+        </w:tc>
+        <w:tc>
+          <w:tcPr>
+            <w:tcW w:w="1439" w:type="dxa"/>
+          </w:tcPr>
+          <w:p>
+            <w:pPr>
+              <w:rPr>
+                <w:sz w:val="16"/>
+                <w:szCs w:val="16"/>
+              </w:rPr>
+            </w:pPr>
+            <w:r>
+              <w:rPr>
+                <w:sz w:val="16"/>
+                <w:szCs w:val="16"/>
+              </w:rPr>
+              <w:t>4</w:t>
+            </w:r>
+          </w:p>
+          <w:p>
+            <w:pPr>
+              <w:jc w:val="center"/>
+            </w:pPr>
+            <w:r>
+              <w:t>INCS:</w:t>
+            </w:r>
+          </w:p>
+          <w:p>
+            <w:pPr>
+              <w:jc w:val="center"/>
+            </w:pPr>
+            <w:r>
+              <w:t>Assignment 2</w:t>
+            </w:r>
+          </w:p>
+          <w:p>
+            <w:pPr>
+              <w:jc w:val="center"/>
+            </w:pPr>
+            <w:proofErr w:type="spellStart"/>
+            <w:r>
+              <w:t>Git&amp;Github</w:t>
+            </w:r>
+            <w:proofErr w:type="spellEnd"/>
+          </w:p>
+          <w:p>
+            <w:pPr>
+              <w:jc w:val="center"/>
+            </w:pPr>
+            <w:r>
+              <w:t>MC: Webwork</w:t>
+            </w:r>
+            <w:r>
+              <w:t xml:space="preserve"> 1</w:t>
+            </w:r>
+          </w:p>
+          <w:p>
+            <w:pPr>
+              <w:jc w:val="center"/>
+            </w:pPr>
+            <w:r>
+              <w:t>GP1: Lab0</w:t>
+            </w:r>
+          </w:p>
+        </w:tc>
+        <w:tc>
+          <w:tcPr>
+            <w:tcW w:w="1439" w:type="dxa"/>
+          </w:tcPr>
+          <w:p>
+            <w:pPr>
+              <w:rPr>
+                <w:sz w:val="16"/>
+                <w:szCs w:val="16"/>
+              </w:rPr>
+            </w:pPr>
+            <w:r>
+              <w:rPr>
+                <w:sz w:val="16"/>
+                <w:szCs w:val="16"/>
+              </w:rPr>
+              <w:t>5</w:t>
+            </w:r>
+          </w:p>
+        </w:tc>
+        <w:tc>
+          <w:tcPr>
+            <w:tcW w:w="1439" w:type="dxa"/>
+          </w:tcPr>
+          <w:p>
+            <w:pPr>
+              <w:rPr>
+                <w:sz w:val="16"/>
+                <w:szCs w:val="16"/>
+              </w:rPr>
+            </w:pPr>
+            <w:r>
+              <w:rPr>
+                <w:sz w:val="16"/>
+                <w:szCs w:val="16"/>
+              </w:rPr>
+              <w:t>6</w:t>
+            </w:r>
+          </w:p>
+        </w:tc>
+      </w:tr>
+      <w:tr>
+        <w:tc>
+          <w:tcPr>
+            <w:tcW w:w="1438" w:type="dxa"/>
+            <w:tcBorders>
+              <w:bottom w:val="nil"/>
+            </w:tcBorders>
+          </w:tcPr>
+          <w:p>
+            <w:pPr>
+              <w:jc w:val="center"/>
+              <w:rPr>
+                <w:b/>
+                <w:bCs/>
+                <w:sz w:val="24"/>
+                <w:szCs w:val="24"/>
+              </w:rPr>
+            </w:pPr>
+          </w:p>
+        </w:tc>
+        <w:tc>
+          <w:tcPr>
+            <w:tcW w:w="1439" w:type="dxa"/>
+          </w:tcPr>
+          <w:p>
+            <w:pPr>
+              <w:jc w:val="center"/>
+            </w:pPr>
+            <w:r>
+              <w:t>3</w:t>
+            </w:r>
+          </w:p>
+        </w:tc>
+        <w:tc>
+          <w:tcPr>
+            <w:tcW w:w="1439" w:type="dxa"/>
+          </w:tcPr>
+          <w:p>
+            <w:pPr>
+              <w:rPr>
+                <w:sz w:val="16"/>
+                <w:szCs w:val="16"/>
+              </w:rPr>
+            </w:pPr>
+            <w:r>
+              <w:rPr>
+                <w:sz w:val="16"/>
+                <w:szCs w:val="16"/>
+              </w:rPr>
+              <w:t>7</w:t>
+            </w:r>
+          </w:p>
+        </w:tc>
+        <w:tc>
+          <w:tcPr>
+            <w:tcW w:w="1439" w:type="dxa"/>
+          </w:tcPr>
+          <w:p>
+            <w:pPr>
+              <w:rPr>
+                <w:sz w:val="16"/>
+                <w:szCs w:val="16"/>
+              </w:rPr>
+            </w:pPr>
+            <w:r>
+              <w:rPr>
+                <w:sz w:val="16"/>
+                <w:szCs w:val="16"/>
+              </w:rPr>
+              <w:t>8</w:t>
+            </w:r>
+          </w:p>
+        </w:tc>
+        <w:tc>
+          <w:tcPr>
+            <w:tcW w:w="1439" w:type="dxa"/>
+          </w:tcPr>
+          <w:p>
+            <w:pPr>
+              <w:rPr>
+                <w:sz w:val="16"/>
+                <w:szCs w:val="16"/>
+              </w:rPr>
+            </w:pPr>
+            <w:r>
+              <w:rPr>
+                <w:sz w:val="16"/>
+                <w:szCs w:val="16"/>
+              </w:rPr>
+              <w:t>9</w:t>
+            </w:r>
+          </w:p>
+        </w:tc>
+        <w:tc>
+          <w:tcPr>
+            <w:tcW w:w="1439" w:type="dxa"/>
+          </w:tcPr>
+          <w:p>
+            <w:pPr>
+              <w:rPr>
+                <w:sz w:val="16"/>
+                <w:szCs w:val="16"/>
+              </w:rPr>
+            </w:pPr>
+            <w:r>
+              <w:rPr>
+                <w:sz w:val="16"/>
+                <w:szCs w:val="16"/>
+              </w:rPr>
+              <w:t>10</w:t>
+            </w:r>
+          </w:p>
+        </w:tc>
+        <w:tc>
+          <w:tcPr>
+            <w:tcW w:w="1439" w:type="dxa"/>
+          </w:tcPr>
+          <w:p>
+            <w:pPr>
+              <w:rPr>
+                <w:sz w:val="16"/>
+                <w:szCs w:val="16"/>
+              </w:rPr>
+            </w:pPr>
+            <w:r>
+              <w:rPr>
+                <w:sz w:val="16"/>
+                <w:szCs w:val="16"/>
+              </w:rPr>
+              <w:t>11</w:t>
+            </w:r>
+          </w:p>
+          <w:p>
+            <w:pPr>
+              <w:jc w:val="center"/>
+            </w:pPr>
+            <w:r>
+              <w:t>MC:</w:t>
+            </w:r>
+          </w:p>
+          <w:p>
+            <w:pPr>
+              <w:jc w:val="center"/>
+            </w:pPr>
+            <w:r>
+              <w:t>Webwork 2</w:t>
+            </w:r>
+          </w:p>
+          <w:p>
+            <w:pPr>
+              <w:jc w:val="center"/>
+            </w:pPr>
+            <w:r>
+              <w:t>GP1: Lab1</w:t>
+            </w:r>
+            <w:r>
+              <w:t xml:space="preserve"> </w:t>
+            </w:r>
+          </w:p>
+        </w:tc>
+        <w:tc>
+          <w:tcPr>
+            <w:tcW w:w="1439" w:type="dxa"/>
+          </w:tcPr>
+          <w:p>
+            <w:pPr>
+              <w:rPr>
+                <w:sz w:val="16"/>
+                <w:szCs w:val="16"/>
+              </w:rPr>
+            </w:pPr>
+            <w:r>
+              <w:rPr>
+                <w:sz w:val="16"/>
+                <w:szCs w:val="16"/>
+              </w:rPr>
+              <w:t>12</w:t>
+            </w:r>
+          </w:p>
+        </w:tc>
+        <w:tc>
+          <w:tcPr>
+            <w:tcW w:w="1439" w:type="dxa"/>
+          </w:tcPr>
+          <w:p>
+            <w:pPr>
+              <w:rPr>
+                <w:sz w:val="16"/>
+                <w:szCs w:val="16"/>
+              </w:rPr>
+            </w:pPr>
+            <w:r>
+              <w:rPr>
+                <w:sz w:val="16"/>
+                <w:szCs w:val="16"/>
+              </w:rPr>
+              <w:t>13</w:t>
+            </w:r>
+          </w:p>
+        </w:tc>
+      </w:tr>
+      <w:tr>
+        <w:tc>
+          <w:tcPr>
+            <w:tcW w:w="1438" w:type="dxa"/>
+            <w:tcBorders>
+              <w:top w:val="nil"/>
+              <w:bottom w:val="nil"/>
+            </w:tcBorders>
+          </w:tcPr>
+          <w:p>
+            <w:pPr>
+              <w:jc w:val="center"/>
+              <w:rPr>
+                <w:b/>
+                <w:bCs/>
+                <w:sz w:val="24"/>
+                <w:szCs w:val="24"/>
+              </w:rPr>
+            </w:pPr>
+            <w:r>
+              <w:rPr>
+                <w:b/>
+                <w:bCs/>
+                <w:sz w:val="24"/>
+                <w:szCs w:val="24"/>
+              </w:rPr>
+              <w:t>September</w:t>
+            </w:r>
+          </w:p>
+        </w:tc>
+        <w:tc>
+          <w:tcPr>
+            <w:tcW w:w="1439" w:type="dxa"/>
+          </w:tcPr>
+          <w:p>
+            <w:pPr>
+              <w:jc w:val="center"/>
+            </w:pPr>
+            <w:r>
+              <w:t>4</w:t>
+            </w:r>
+          </w:p>
+        </w:tc>
+        <w:tc>
+          <w:tcPr>
+            <w:tcW w:w="1439" w:type="dxa"/>
+          </w:tcPr>
+          <w:p>
+            <w:pPr>
+              <w:rPr>
+                <w:sz w:val="16"/>
+                <w:szCs w:val="16"/>
+              </w:rPr>
+            </w:pPr>
+            <w:r>
+              <w:rPr>
+                <w:sz w:val="16"/>
+                <w:szCs w:val="16"/>
+              </w:rPr>
+              <w:t>14</w:t>
+            </w:r>
+          </w:p>
+        </w:tc>
+        <w:tc>
+          <w:tcPr>
+            <w:tcW w:w="1439" w:type="dxa"/>
+          </w:tcPr>
+          <w:p>
+            <w:pPr>
+              <w:rPr>
+                <w:sz w:val="16"/>
+                <w:szCs w:val="16"/>
+              </w:rPr>
+            </w:pPr>
+            <w:r>
+              <w:rPr>
+                <w:sz w:val="16"/>
+                <w:szCs w:val="16"/>
+              </w:rPr>
+              <w:t>15</w:t>
+            </w:r>
+          </w:p>
+        </w:tc>
+        <w:tc>
+          <w:tcPr>
+            <w:tcW w:w="1439" w:type="dxa"/>
+          </w:tcPr>
+          <w:p>
+            <w:pPr>
+              <w:rPr>
+                <w:sz w:val="16"/>
+                <w:szCs w:val="16"/>
+              </w:rPr>
+            </w:pPr>
+            <w:r>
+              <w:rPr>
+                <w:sz w:val="16"/>
+                <w:szCs w:val="16"/>
+              </w:rPr>
+              <w:t>16</w:t>
+            </w:r>
+          </w:p>
+        </w:tc>
+        <w:tc>
+          <w:tcPr>
+            <w:tcW w:w="1439" w:type="dxa"/>
+          </w:tcPr>
+          <w:p>
+            <w:pPr>
+              <w:rPr>
+                <w:sz w:val="16"/>
+                <w:szCs w:val="16"/>
+              </w:rPr>
+            </w:pPr>
+            <w:r>
+              <w:rPr>
+                <w:sz w:val="16"/>
+                <w:szCs w:val="16"/>
+              </w:rPr>
+              <w:t>17</w:t>
+            </w:r>
+          </w:p>
+        </w:tc>
+        <w:tc>
+          <w:tcPr>
+            <w:tcW w:w="1439" w:type="dxa"/>
+          </w:tcPr>
+          <w:p>
+            <w:pPr>
+              <w:rPr>
+                <w:sz w:val="16"/>
+                <w:szCs w:val="16"/>
+              </w:rPr>
+            </w:pPr>
+            <w:r>
+              <w:rPr>
+                <w:sz w:val="16"/>
+                <w:szCs w:val="16"/>
+              </w:rPr>
+              <w:t>18</w:t>
+            </w:r>
+          </w:p>
+          <w:p>
+            <w:pPr>
+              <w:jc w:val="center"/>
+            </w:pPr>
+            <w:r>
+              <w:t>MC:</w:t>
+            </w:r>
+          </w:p>
+          <w:p>
+            <w:pPr>
+              <w:jc w:val="center"/>
+            </w:pPr>
+            <w:r>
+              <w:t>Webwork 3</w:t>
+            </w:r>
+          </w:p>
+          <w:p>
+            <w:pPr>
+              <w:jc w:val="center"/>
+            </w:pPr>
+            <w:r>
+              <w:t>GP1: Lab2</w:t>
+            </w:r>
+          </w:p>
+        </w:tc>
+        <w:tc>
+          <w:tcPr>
+            <w:tcW w:w="1439" w:type="dxa"/>
+          </w:tcPr>
+          <w:p>
+            <w:pPr>
+              <w:rPr>
+                <w:sz w:val="16"/>
+                <w:szCs w:val="16"/>
+              </w:rPr>
+            </w:pPr>
+            <w:r>
+              <w:rPr>
+                <w:sz w:val="16"/>
+                <w:szCs w:val="16"/>
+              </w:rPr>
+              <w:t>19</w:t>
+            </w:r>
+          </w:p>
+        </w:tc>
+        <w:tc>
+          <w:tcPr>
+            <w:tcW w:w="1439" w:type="dxa"/>
+          </w:tcPr>
+          <w:p>
+            <w:pPr>
+              <w:rPr>
+                <w:sz w:val="16"/>
+                <w:szCs w:val="16"/>
+              </w:rPr>
+            </w:pPr>
+            <w:r>
+              <w:rPr>
+                <w:sz w:val="16"/>
+                <w:szCs w:val="16"/>
+              </w:rPr>
+              <w:t>20</w:t>
+            </w:r>
+          </w:p>
+        </w:tc>
+      </w:tr>
+      <w:tr>
+        <w:tc>
+          <w:tcPr>
+            <w:tcW w:w="1438" w:type="dxa"/>
+            <w:tcBorders>
+              <w:top w:val="nil"/>
+              <w:bottom w:val="nil"/>
+            </w:tcBorders>
+          </w:tcPr>
+          <w:p>
+            <w:pPr>
+              <w:jc w:val="center"/>
+              <w:rPr>
+                <w:b/>
+                <w:bCs/>
+                <w:sz w:val="24"/>
+                <w:szCs w:val="24"/>
+              </w:rPr>
+            </w:pPr>
+          </w:p>
+        </w:tc>
+        <w:tc>
+          <w:tcPr>
+            <w:tcW w:w="1439" w:type="dxa"/>
+          </w:tcPr>
+          <w:p>
+            <w:pPr>
+              <w:jc w:val="center"/>
+            </w:pPr>
+            <w:r>
+              <w:t>5</w:t>
+            </w:r>
+          </w:p>
+        </w:tc>
+        <w:tc>
+          <w:tcPr>
+            <w:tcW w:w="1439" w:type="dxa"/>
+          </w:tcPr>
+          <w:p>
+            <w:pPr>
+              <w:rPr>
+                <w:sz w:val="16"/>
+                <w:szCs w:val="16"/>
+              </w:rPr>
+            </w:pPr>
+            <w:r>
+              <w:rPr>
+                <w:sz w:val="16"/>
+                <w:szCs w:val="16"/>
+              </w:rPr>
+              <w:t>21</w:t>
+            </w:r>
+          </w:p>
+        </w:tc>
+        <w:tc>
+          <w:tcPr>
+            <w:tcW w:w="1439" w:type="dxa"/>
+          </w:tcPr>
+          <w:p>
+            <w:pPr>
+              <w:rPr>
+                <w:sz w:val="16"/>
+                <w:szCs w:val="16"/>
+              </w:rPr>
+            </w:pPr>
+            <w:r>
+              <w:rPr>
+                <w:sz w:val="16"/>
+                <w:szCs w:val="16"/>
+              </w:rPr>
+              <w:t>22</w:t>
+            </w:r>
+          </w:p>
+        </w:tc>
+        <w:tc>
+          <w:tcPr>
+            <w:tcW w:w="1439" w:type="dxa"/>
+          </w:tcPr>
+          <w:p>
+            <w:pPr>
+              <w:rPr>
+                <w:sz w:val="16"/>
+                <w:szCs w:val="16"/>
+              </w:rPr>
+            </w:pPr>
+            <w:r>
+              <w:rPr>
+                <w:sz w:val="16"/>
+                <w:szCs w:val="16"/>
+              </w:rPr>
+              <w:t>23</w:t>
+            </w:r>
+          </w:p>
+          <w:p>
+            <w:pPr>
+              <w:jc w:val="center"/>
+            </w:pPr>
+            <w:r>
+              <w:t>INCS:</w:t>
+            </w:r>
+          </w:p>
+          <w:p>
+            <w:pPr>
+              <w:jc w:val="center"/>
+            </w:pPr>
+            <w:r>
+              <w:t>Test 1</w:t>
+            </w:r>
+          </w:p>
+          <w:p>
+            <w:pPr>
+              <w:jc w:val="center"/>
+            </w:pPr>
+            <w:r>
+              <w:t xml:space="preserve">P1: </w:t>
+            </w:r>
+          </w:p>
+          <w:p>
+            <w:pPr>
+              <w:jc w:val="center"/>
+            </w:pPr>
+            <w:r>
+              <w:t>Assignment 1</w:t>
+            </w:r>
+          </w:p>
+        </w:tc>
+        <w:tc>
+          <w:tcPr>
+            <w:tcW w:w="1439" w:type="dxa"/>
+          </w:tcPr>
+          <w:p>
+            <w:pPr>
+              <w:rPr>
+                <w:sz w:val="16"/>
+                <w:szCs w:val="16"/>
+              </w:rPr>
+            </w:pPr>
+            <w:r>
+              <w:rPr>
+                <w:sz w:val="16"/>
+                <w:szCs w:val="16"/>
+              </w:rPr>
+              <w:t>24</w:t>
+            </w:r>
+          </w:p>
+        </w:tc>
+        <w:tc>
+          <w:tcPr>
+            <w:tcW w:w="1439" w:type="dxa"/>
+          </w:tcPr>
+          <w:p>
+            <w:pPr>
+              <w:rPr>
+                <w:sz w:val="16"/>
+                <w:szCs w:val="16"/>
+              </w:rPr>
+            </w:pPr>
+            <w:r>
+              <w:rPr>
+                <w:sz w:val="16"/>
+                <w:szCs w:val="16"/>
+              </w:rPr>
+              <w:t>25</w:t>
+            </w:r>
+          </w:p>
+          <w:p>
+            <w:pPr>
+              <w:jc w:val="center"/>
+            </w:pPr>
+            <w:r>
+              <w:t>MC:</w:t>
+            </w:r>
+          </w:p>
+          <w:p>
+            <w:pPr>
+              <w:jc w:val="center"/>
+            </w:pPr>
+            <w:r>
+              <w:t>Webwork 4</w:t>
+            </w:r>
+          </w:p>
+          <w:p>
+            <w:pPr>
+              <w:jc w:val="center"/>
+            </w:pPr>
+            <w:r>
+              <w:t>GP1: Lab3</w:t>
+            </w:r>
+          </w:p>
+        </w:tc>
+        <w:tc>
+          <w:tcPr>
+            <w:tcW w:w="1439" w:type="dxa"/>
+          </w:tcPr>
+          <w:p>
+            <w:pPr>
+              <w:rPr>
+                <w:sz w:val="16"/>
+                <w:szCs w:val="16"/>
+              </w:rPr>
+            </w:pPr>
+            <w:r>
+              <w:rPr>
+                <w:sz w:val="16"/>
+                <w:szCs w:val="16"/>
+              </w:rPr>
+              <w:t>26</w:t>
+            </w:r>
+          </w:p>
+        </w:tc>
+        <w:tc>
+          <w:tcPr>
+            <w:tcW w:w="1439" w:type="dxa"/>
+          </w:tcPr>
+          <w:p>
+            <w:pPr>
+              <w:rPr>
+                <w:sz w:val="16"/>
+                <w:szCs w:val="16"/>
+              </w:rPr>
+            </w:pPr>
+            <w:r>
+              <w:rPr>
+                <w:sz w:val="16"/>
+                <w:szCs w:val="16"/>
+              </w:rPr>
+              <w:t>27</w:t>
+            </w:r>
+          </w:p>
+        </w:tc>
+      </w:tr>
+      <w:tr>
+        <w:tc>
+          <w:tcPr>
+            <w:tcW w:w="1438" w:type="dxa"/>
+            <w:tcBorders>
+              <w:top w:val="nil"/>
+              <w:bottom w:val="single" w:sz="4" w:space="0" w:color="auto"/>
+            </w:tcBorders>
+          </w:tcPr>
+          <w:p>
+            <w:pPr>
+              <w:jc w:val="center"/>
+              <w:rPr>
+                <w:b/>
+                <w:bCs/>
+                <w:sz w:val="24"/>
+                <w:szCs w:val="24"/>
+              </w:rPr>
+            </w:pPr>
+          </w:p>
+        </w:tc>
+        <w:tc>
+          <w:tcPr>
+            <w:tcW w:w="1439" w:type="dxa"/>
+          </w:tcPr>
+          <w:p>
+            <w:pPr>
+              <w:jc w:val="center"/>
+            </w:pPr>
+            <w:r>
+              <w:t>6</w:t>
+            </w:r>
+          </w:p>
+        </w:tc>
+        <w:tc>
+          <w:tcPr>
+            <w:tcW w:w="1439" w:type="dxa"/>
+          </w:tcPr>
+          <w:p>
+            <w:pPr>
+              <w:rPr>
+                <w:sz w:val="16"/>
+                <w:szCs w:val="16"/>
+              </w:rPr>
+            </w:pPr>
+            <w:r>
+              <w:rPr>
+                <w:sz w:val="16"/>
+                <w:szCs w:val="16"/>
+              </w:rPr>
+              <w:t>28</w:t>
+            </w:r>
+          </w:p>
+        </w:tc>
+        <w:tc>
+          <w:tcPr>
+            <w:tcW w:w="1439" w:type="dxa"/>
+          </w:tcPr>
+          <w:p>
+            <w:pPr>
+              <w:rPr>
+                <w:sz w:val="16"/>
+                <w:szCs w:val="16"/>
+              </w:rPr>
+            </w:pPr>
+            <w:r>
+              <w:rPr>
+                <w:sz w:val="16"/>
+                <w:szCs w:val="16"/>
+              </w:rPr>
+              <w:t>29</w:t>
+            </w:r>
+          </w:p>
+        </w:tc>
+        <w:tc>
+          <w:tcPr>
+            <w:tcW w:w="1439" w:type="dxa"/>
+          </w:tcPr>
+          <w:p>
+            <w:pPr>
+              <w:rPr>
+                <w:sz w:val="16"/>
+                <w:szCs w:val="16"/>
+              </w:rPr>
+            </w:pPr>
+            <w:r>
+              <w:rPr>
+                <w:sz w:val="16"/>
+                <w:szCs w:val="16"/>
+              </w:rPr>
+              <w:t>30</w:t>
+            </w:r>
+          </w:p>
+          <w:p>
+            <w:pPr>
+              <w:jc w:val="center"/>
+            </w:pPr>
+            <w:r>
+              <w:t>MC</w:t>
+            </w:r>
+            <w:r>
+              <w:t>:</w:t>
+            </w:r>
+          </w:p>
+          <w:p>
+            <w:pPr>
+              <w:jc w:val="center"/>
+            </w:pPr>
+            <w:r>
+              <w:t xml:space="preserve"> Quiz 1</w:t>
+            </w:r>
+          </w:p>
+          <w:p>
+            <w:pPr>
+              <w:jc w:val="center"/>
+            </w:pPr>
+            <w:r>
+              <w:t>P1:</w:t>
+            </w:r>
+          </w:p>
+          <w:p>
+            <w:pPr>
+              <w:jc w:val="center"/>
+            </w:pPr>
+            <w:r>
+              <w:t>Assignment 2</w:t>
+            </w:r>
+            <w:r>
+              <w:t xml:space="preserve"> </w:t>
+            </w:r>
+          </w:p>
+        </w:tc>
+        <w:tc>
+          <w:tcPr>
+            <w:tcW w:w="1439" w:type="dxa"/>
+          </w:tcPr>
+          <w:p>
+            <w:pPr>
+              <w:rPr>
+                <w:sz w:val="16"/>
+                <w:szCs w:val="16"/>
+              </w:rPr>
+            </w:pPr>
+            <w:r>
+              <w:rPr>
+                <w:sz w:val="16"/>
+                <w:szCs w:val="16"/>
+              </w:rPr>
+              <w:t>1</w:t>
+            </w:r>
+          </w:p>
+        </w:tc>
+        <w:tc>
+          <w:tcPr>
+            <w:tcW w:w="1439" w:type="dxa"/>
+          </w:tcPr>
+          <w:p>
+            <w:pPr>
+              <w:rPr>
+                <w:sz w:val="16"/>
+                <w:szCs w:val="16"/>
+              </w:rPr>
+            </w:pPr>
+            <w:r>
+              <w:rPr>
+                <w:sz w:val="16"/>
+                <w:szCs w:val="16"/>
+              </w:rPr>
+              <w:t>2</w:t>
+            </w:r>
+          </w:p>
+          <w:p>
+            <w:pPr>
+              <w:jc w:val="center"/>
+            </w:pPr>
+            <w:r>
+              <w:t>GP1: Lab4</w:t>
+            </w:r>
+          </w:p>
+        </w:tc>
+        <w:tc>
+          <w:tcPr>
+            <w:tcW w:w="1439" w:type="dxa"/>
+          </w:tcPr>
+          <w:p>
+            <w:pPr>
+              <w:rPr>
+                <w:sz w:val="16"/>
+                <w:szCs w:val="16"/>
+              </w:rPr>
+            </w:pPr>
+            <w:r>
+              <w:rPr>
+                <w:sz w:val="16"/>
+                <w:szCs w:val="16"/>
+              </w:rPr>
+              <w:t>3</w:t>
+            </w:r>
+          </w:p>
+        </w:tc>
+        <w:tc>
+          <w:tcPr>
+            <w:tcW w:w="1439" w:type="dxa"/>
+          </w:tcPr>
+          <w:p>
+            <w:pPr>
+              <w:rPr>
+                <w:sz w:val="16"/>
+                <w:szCs w:val="16"/>
+              </w:rPr>
+            </w:pPr>
+            <w:r>
+              <w:rPr>
+                <w:sz w:val="16"/>
+                <w:szCs w:val="16"/>
+              </w:rPr>
+              <w:t>4</w:t>
+            </w:r>
+          </w:p>
+        </w:tc>
+      </w:tr>
+      <w:tr>
+        <w:tc>
+          <w:tcPr>
+            <w:tcW w:w="1438" w:type="dxa"/>
+            <w:tcBorders>
+              <w:bottom w:val="nil"/>
+            </w:tcBorders>
+          </w:tcPr>
+          <w:p>
+            <w:pPr>
+              <w:jc w:val="center"/>
+              <w:rPr>
+                <w:b/>
+                <w:bCs/>
+                <w:sz w:val="24"/>
+                <w:szCs w:val="24"/>
+              </w:rPr>
+            </w:pPr>
+          </w:p>
+        </w:tc>
+        <w:tc>
+          <w:tcPr>
+            <w:tcW w:w="1439" w:type="dxa"/>
+          </w:tcPr>
+          <w:p>
+            <w:pPr>
+              <w:jc w:val="center"/>
+            </w:pPr>
+            <w:r>
+              <w:t>7</w:t>
+            </w:r>
+          </w:p>
+        </w:tc>
+        <w:tc>
+          <w:tcPr>
+            <w:tcW w:w="1439" w:type="dxa"/>
+          </w:tcPr>
+          <w:p>
+            <w:pPr>
+              <w:rPr>
+                <w:sz w:val="16"/>
+                <w:szCs w:val="16"/>
+              </w:rPr>
+            </w:pPr>
+            <w:r>
+              <w:rPr>
+                <w:sz w:val="16"/>
+                <w:szCs w:val="16"/>
+              </w:rPr>
+              <w:t>5</w:t>
+            </w:r>
+          </w:p>
+        </w:tc>
+        <w:tc>
+          <w:tcPr>
+            <w:tcW w:w="1439" w:type="dxa"/>
+          </w:tcPr>
+          <w:p>
+            <w:pPr>
+              <w:rPr>
+                <w:sz w:val="16"/>
+                <w:szCs w:val="16"/>
+              </w:rPr>
+            </w:pPr>
+            <w:r>
+              <w:rPr>
+                <w:sz w:val="16"/>
+                <w:szCs w:val="16"/>
+              </w:rPr>
+              <w:t>6</w:t>
+            </w:r>
+          </w:p>
+          <w:p>
+            <w:pPr>
+              <w:jc w:val="center"/>
+            </w:pPr>
+            <w:r>
+              <w:t>GP1:</w:t>
+            </w:r>
+          </w:p>
+          <w:p>
+            <w:pPr>
+              <w:jc w:val="center"/>
+            </w:pPr>
+            <w:r>
+              <w:t xml:space="preserve"> Test 1</w:t>
+            </w:r>
+          </w:p>
+        </w:tc>
+        <w:tc>
+          <w:tcPr>
+            <w:tcW w:w="1439" w:type="dxa"/>
+          </w:tcPr>
+          <w:p>
+            <w:pPr>
+              <w:rPr>
+                <w:sz w:val="16"/>
+                <w:szCs w:val="16"/>
+              </w:rPr>
+            </w:pPr>
+            <w:r>
+              <w:rPr>
+                <w:sz w:val="16"/>
+                <w:szCs w:val="16"/>
+              </w:rPr>
+              <w:t>7</w:t>
+            </w:r>
+          </w:p>
+        </w:tc>
+        <w:tc>
+          <w:tcPr>
+            <w:tcW w:w="1439" w:type="dxa"/>
+          </w:tcPr>
+          <w:p>
+            <w:pPr>
+              <w:rPr>
+                <w:sz w:val="16"/>
+                <w:szCs w:val="16"/>
+              </w:rPr>
+            </w:pPr>
+            <w:r>
+              <w:rPr>
+                <w:sz w:val="16"/>
+                <w:szCs w:val="16"/>
+              </w:rPr>
+              <w:t>8</w:t>
+            </w:r>
+            <w:r>
+              <w:rPr>
+                <w:sz w:val="16"/>
+                <w:szCs w:val="16"/>
+              </w:rPr>
+              <w:t xml:space="preserve"> </w:t>
+            </w:r>
+          </w:p>
+        </w:tc>
+        <w:tc>
+          <w:tcPr>
+            <w:tcW w:w="1439" w:type="dxa"/>
+          </w:tcPr>
+          <w:p>
+            <w:pPr>
+              <w:rPr>
+                <w:sz w:val="16"/>
+                <w:szCs w:val="16"/>
+              </w:rPr>
+            </w:pPr>
+            <w:r>
+              <w:rPr>
+                <w:sz w:val="16"/>
+                <w:szCs w:val="16"/>
+              </w:rPr>
+              <w:t>9</w:t>
+            </w:r>
+          </w:p>
+          <w:p>
+            <w:pPr>
+              <w:jc w:val="center"/>
+            </w:pPr>
+            <w:r>
+              <w:t>MC:</w:t>
+            </w:r>
+          </w:p>
+          <w:p>
+            <w:pPr>
+              <w:jc w:val="center"/>
+            </w:pPr>
+            <w:r>
+              <w:t>Webwork 5</w:t>
+            </w:r>
+          </w:p>
+        </w:tc>
+        <w:tc>
+          <w:tcPr>
+            <w:tcW w:w="1439" w:type="dxa"/>
+          </w:tcPr>
+          <w:p>
+            <w:pPr>
+              <w:rPr>
+                <w:sz w:val="16"/>
+                <w:szCs w:val="16"/>
+              </w:rPr>
+            </w:pPr>
+            <w:r>
+              <w:rPr>
+                <w:sz w:val="16"/>
+                <w:szCs w:val="16"/>
+              </w:rPr>
+              <w:t>10</w:t>
+            </w:r>
+          </w:p>
+        </w:tc>
+        <w:tc>
+          <w:tcPr>
+            <w:tcW w:w="1439" w:type="dxa"/>
+          </w:tcPr>
+          <w:p>
+            <w:pPr>
+              <w:rPr>
+                <w:sz w:val="16"/>
+                <w:szCs w:val="16"/>
+              </w:rPr>
+            </w:pPr>
+            <w:r>
+              <w:rPr>
+                <w:sz w:val="16"/>
+                <w:szCs w:val="16"/>
+              </w:rPr>
+              <w:t>11</w:t>
+            </w:r>
+          </w:p>
+        </w:tc>
+      </w:tr>
+      <w:tr>
+        <w:tc>
+          <w:tcPr>
+            <w:tcW w:w="1438" w:type="dxa"/>
+            <w:tcBorders>
+              <w:top w:val="nil"/>
+              <w:bottom w:val="nil"/>
+            </w:tcBorders>
+          </w:tcPr>
+          <w:p>
+            <w:pPr>
+              <w:jc w:val="center"/>
+              <w:rPr>
+                <w:b/>
+                <w:bCs/>
+                <w:sz w:val="24"/>
+                <w:szCs w:val="24"/>
+              </w:rPr>
+            </w:pPr>
+            <w:r>
+              <w:rPr>
+                <w:b/>
+                <w:bCs/>
+                <w:sz w:val="24"/>
+                <w:szCs w:val="24"/>
+              </w:rPr>
+              <w:lastRenderedPageBreak/>
+              <w:t>October</w:t>
+            </w:r>
+          </w:p>
+        </w:tc>
+        <w:tc>
+          <w:tcPr>
+            <w:tcW w:w="1439" w:type="dxa"/>
+          </w:tcPr>
+          <w:p>
+            <w:pPr>
+              <w:jc w:val="center"/>
+            </w:pPr>
+          </w:p>
+          <w:p>
+            <w:pPr>
+              <w:jc w:val="center"/>
+            </w:pPr>
+            <w:r>
+              <w:t>STUDY WEEK</w:t>
+            </w:r>
+          </w:p>
+        </w:tc>
+        <w:tc>
+          <w:tcPr>
+            <w:tcW w:w="1439" w:type="dxa"/>
+          </w:tcPr>
+          <w:p>
+            <w:pPr>
+              <w:rPr>
+                <w:sz w:val="16"/>
+                <w:szCs w:val="16"/>
+              </w:rPr>
+            </w:pPr>
+            <w:r>
+              <w:rPr>
+                <w:sz w:val="16"/>
+                <w:szCs w:val="16"/>
+              </w:rPr>
+              <w:t>12</w:t>
+            </w:r>
+          </w:p>
+        </w:tc>
+        <w:tc>
+          <w:tcPr>
+            <w:tcW w:w="1439" w:type="dxa"/>
+          </w:tcPr>
+          <w:p>
+            <w:pPr>
+              <w:rPr>
+                <w:sz w:val="16"/>
+                <w:szCs w:val="16"/>
+              </w:rPr>
+            </w:pPr>
+            <w:r>
+              <w:rPr>
+                <w:sz w:val="16"/>
+                <w:szCs w:val="16"/>
+              </w:rPr>
+              <w:t>13</w:t>
+            </w:r>
+          </w:p>
+        </w:tc>
+        <w:tc>
+          <w:tcPr>
+            <w:tcW w:w="1439" w:type="dxa"/>
+          </w:tcPr>
+          <w:p>
+            <w:pPr>
+              <w:rPr>
+                <w:sz w:val="16"/>
+                <w:szCs w:val="16"/>
+              </w:rPr>
+            </w:pPr>
+            <w:r>
+              <w:rPr>
+                <w:sz w:val="16"/>
+                <w:szCs w:val="16"/>
+              </w:rPr>
+              <w:t>14</w:t>
+            </w:r>
+          </w:p>
+        </w:tc>
+        <w:tc>
+          <w:tcPr>
+            <w:tcW w:w="1439" w:type="dxa"/>
+          </w:tcPr>
+          <w:p>
+            <w:pPr>
+              <w:rPr>
+                <w:sz w:val="16"/>
+                <w:szCs w:val="16"/>
+              </w:rPr>
+            </w:pPr>
+            <w:r>
+              <w:rPr>
+                <w:sz w:val="16"/>
+                <w:szCs w:val="16"/>
+              </w:rPr>
+              <w:t>15</w:t>
+            </w:r>
+          </w:p>
+        </w:tc>
+        <w:tc>
+          <w:tcPr>
+            <w:tcW w:w="1439" w:type="dxa"/>
+          </w:tcPr>
+          <w:p>
+            <w:pPr>
+              <w:rPr>
+                <w:sz w:val="16"/>
+                <w:szCs w:val="16"/>
+              </w:rPr>
+            </w:pPr>
+            <w:r>
+              <w:rPr>
+                <w:sz w:val="16"/>
+                <w:szCs w:val="16"/>
+              </w:rPr>
+              <w:t>16</w:t>
+            </w:r>
+          </w:p>
+          <w:p>
+            <w:pPr>
+              <w:jc w:val="center"/>
+            </w:pPr>
+            <w:r>
+              <w:t>MC:</w:t>
+            </w:r>
+          </w:p>
+          <w:p>
+            <w:pPr>
+              <w:jc w:val="center"/>
+            </w:pPr>
+            <w:r>
+              <w:t>Test 1</w:t>
+            </w:r>
+          </w:p>
+        </w:tc>
+        <w:tc>
+          <w:tcPr>
+            <w:tcW w:w="1439" w:type="dxa"/>
+          </w:tcPr>
+          <w:p>
+            <w:pPr>
+              <w:rPr>
+                <w:sz w:val="16"/>
+                <w:szCs w:val="16"/>
+              </w:rPr>
+            </w:pPr>
+            <w:r>
+              <w:rPr>
+                <w:sz w:val="16"/>
+                <w:szCs w:val="16"/>
+              </w:rPr>
+              <w:t>17</w:t>
+            </w:r>
+          </w:p>
+        </w:tc>
+        <w:tc>
+          <w:tcPr>
+            <w:tcW w:w="1439" w:type="dxa"/>
+          </w:tcPr>
+          <w:p>
+            <w:pPr>
+              <w:rPr>
+                <w:sz w:val="16"/>
+                <w:szCs w:val="16"/>
+              </w:rPr>
+            </w:pPr>
+            <w:r>
+              <w:rPr>
+                <w:sz w:val="16"/>
+                <w:szCs w:val="16"/>
+              </w:rPr>
+              <w:t>18</w:t>
+            </w:r>
+          </w:p>
+        </w:tc>
+      </w:tr>
+      <w:tr>
+        <w:tc>
+          <w:tcPr>
+            <w:tcW w:w="1438" w:type="dxa"/>
+            <w:tcBorders>
+              <w:top w:val="nil"/>
+              <w:bottom w:val="nil"/>
+            </w:tcBorders>
+          </w:tcPr>
+          <w:p>
+            <w:pPr>
+              <w:jc w:val="center"/>
+              <w:rPr>
+                <w:b/>
+                <w:bCs/>
+                <w:sz w:val="24"/>
+                <w:szCs w:val="24"/>
+              </w:rPr>
+            </w:pPr>
+          </w:p>
+        </w:tc>
+        <w:tc>
+          <w:tcPr>
+            <w:tcW w:w="1439" w:type="dxa"/>
+          </w:tcPr>
+          <w:p>
+            <w:pPr>
+              <w:jc w:val="center"/>
+            </w:pPr>
+            <w:r>
+              <w:t>8</w:t>
+            </w:r>
+          </w:p>
+        </w:tc>
+        <w:tc>
+          <w:tcPr>
+            <w:tcW w:w="1439" w:type="dxa"/>
+          </w:tcPr>
+          <w:p>
+            <w:pPr>
+              <w:rPr>
+                <w:sz w:val="16"/>
+                <w:szCs w:val="16"/>
+              </w:rPr>
+            </w:pPr>
+            <w:r>
+              <w:rPr>
+                <w:sz w:val="16"/>
+                <w:szCs w:val="16"/>
+              </w:rPr>
+              <w:t>19</w:t>
+            </w:r>
+          </w:p>
+        </w:tc>
+        <w:tc>
+          <w:tcPr>
+            <w:tcW w:w="1439" w:type="dxa"/>
+          </w:tcPr>
+          <w:p>
+            <w:pPr>
+              <w:rPr>
+                <w:sz w:val="16"/>
+                <w:szCs w:val="16"/>
+              </w:rPr>
+            </w:pPr>
+            <w:r>
+              <w:rPr>
+                <w:sz w:val="16"/>
+                <w:szCs w:val="16"/>
+              </w:rPr>
+              <w:t>20</w:t>
+            </w:r>
+          </w:p>
+        </w:tc>
+        <w:tc>
+          <w:tcPr>
+            <w:tcW w:w="1439" w:type="dxa"/>
+          </w:tcPr>
+          <w:p>
+            <w:pPr>
+              <w:rPr>
+                <w:sz w:val="16"/>
+                <w:szCs w:val="16"/>
+              </w:rPr>
+            </w:pPr>
+            <w:r>
+              <w:rPr>
+                <w:sz w:val="16"/>
+                <w:szCs w:val="16"/>
+              </w:rPr>
+              <w:t>21</w:t>
+            </w:r>
+          </w:p>
+        </w:tc>
+        <w:tc>
+          <w:tcPr>
+            <w:tcW w:w="1439" w:type="dxa"/>
+          </w:tcPr>
+          <w:p>
+            <w:pPr>
+              <w:rPr>
+                <w:sz w:val="16"/>
+                <w:szCs w:val="16"/>
+              </w:rPr>
+            </w:pPr>
+            <w:r>
+              <w:rPr>
+                <w:sz w:val="16"/>
+                <w:szCs w:val="16"/>
+              </w:rPr>
+              <w:t>22</w:t>
+            </w:r>
+          </w:p>
+        </w:tc>
+        <w:tc>
+          <w:tcPr>
+            <w:tcW w:w="1439" w:type="dxa"/>
+          </w:tcPr>
+          <w:p>
+            <w:pPr>
+              <w:rPr>
+                <w:sz w:val="16"/>
+                <w:szCs w:val="16"/>
+              </w:rPr>
+            </w:pPr>
+            <w:r>
+              <w:rPr>
+                <w:sz w:val="16"/>
+                <w:szCs w:val="16"/>
+              </w:rPr>
+              <w:t>23</w:t>
+            </w:r>
+          </w:p>
+          <w:p>
+            <w:pPr>
+              <w:jc w:val="center"/>
+            </w:pPr>
+            <w:r>
+              <w:t xml:space="preserve">MC: </w:t>
+            </w:r>
+          </w:p>
+          <w:p>
+            <w:pPr>
+              <w:jc w:val="center"/>
+            </w:pPr>
+            <w:r>
+              <w:t>Webwork 6</w:t>
+            </w:r>
+          </w:p>
+          <w:p>
+            <w:pPr>
+              <w:jc w:val="center"/>
+            </w:pPr>
+            <w:r>
+              <w:t>GP1: Lab6</w:t>
+            </w:r>
+          </w:p>
+        </w:tc>
+        <w:tc>
+          <w:tcPr>
+            <w:tcW w:w="1439" w:type="dxa"/>
+          </w:tcPr>
+          <w:p>
+            <w:pPr>
+              <w:rPr>
+                <w:sz w:val="16"/>
+                <w:szCs w:val="16"/>
+              </w:rPr>
+            </w:pPr>
+            <w:r>
+              <w:rPr>
+                <w:sz w:val="16"/>
+                <w:szCs w:val="16"/>
+              </w:rPr>
+              <w:t>24</w:t>
+            </w:r>
+          </w:p>
+        </w:tc>
+        <w:tc>
+          <w:tcPr>
+            <w:tcW w:w="1439" w:type="dxa"/>
+          </w:tcPr>
+          <w:p>
+            <w:pPr>
+              <w:rPr>
+                <w:sz w:val="16"/>
+                <w:szCs w:val="16"/>
+              </w:rPr>
+            </w:pPr>
+            <w:r>
+              <w:rPr>
+                <w:sz w:val="16"/>
+                <w:szCs w:val="16"/>
+              </w:rPr>
+              <w:t>25</w:t>
+            </w:r>
+          </w:p>
+        </w:tc>
+      </w:tr>
+      <w:tr>
+        <w:tc>
+          <w:tcPr>
+            <w:tcW w:w="1438" w:type="dxa"/>
+            <w:tcBorders>
+              <w:top w:val="nil"/>
+              <w:bottom w:val="single" w:sz="4" w:space="0" w:color="auto"/>
+            </w:tcBorders>
+          </w:tcPr>
+          <w:p>
+            <w:pPr>
+              <w:jc w:val="center"/>
+              <w:rPr>
+                <w:b/>
+                <w:bCs/>
+                <w:sz w:val="24"/>
+                <w:szCs w:val="24"/>
+              </w:rPr>
+            </w:pPr>
+          </w:p>
+        </w:tc>
+        <w:tc>
+          <w:tcPr>
+            <w:tcW w:w="1439" w:type="dxa"/>
+          </w:tcPr>
+          <w:p>
+            <w:pPr>
+              <w:jc w:val="center"/>
+            </w:pPr>
+            <w:r>
+              <w:t>9</w:t>
+            </w:r>
+          </w:p>
+        </w:tc>
+        <w:tc>
+          <w:tcPr>
+            <w:tcW w:w="1439" w:type="dxa"/>
+          </w:tcPr>
+          <w:p>
+            <w:pPr>
+              <w:rPr>
+                <w:sz w:val="16"/>
+                <w:szCs w:val="16"/>
+              </w:rPr>
+            </w:pPr>
+            <w:r>
+              <w:rPr>
+                <w:sz w:val="16"/>
+                <w:szCs w:val="16"/>
+              </w:rPr>
+              <w:t>26</w:t>
+            </w:r>
+          </w:p>
+        </w:tc>
+        <w:tc>
+          <w:tcPr>
+            <w:tcW w:w="1439" w:type="dxa"/>
+          </w:tcPr>
+          <w:p>
+            <w:pPr>
+              <w:rPr>
+                <w:sz w:val="16"/>
+                <w:szCs w:val="16"/>
+              </w:rPr>
+            </w:pPr>
+            <w:r>
+              <w:rPr>
+                <w:sz w:val="16"/>
+                <w:szCs w:val="16"/>
+              </w:rPr>
+              <w:t>27</w:t>
+            </w:r>
+          </w:p>
+        </w:tc>
+        <w:tc>
+          <w:tcPr>
+            <w:tcW w:w="1439" w:type="dxa"/>
+          </w:tcPr>
+          <w:p>
+            <w:pPr>
+              <w:rPr>
+                <w:sz w:val="16"/>
+                <w:szCs w:val="16"/>
+              </w:rPr>
+            </w:pPr>
+            <w:r>
+              <w:rPr>
+                <w:sz w:val="16"/>
+                <w:szCs w:val="16"/>
+              </w:rPr>
+              <w:t>28</w:t>
+            </w:r>
+          </w:p>
+        </w:tc>
+        <w:tc>
+          <w:tcPr>
+            <w:tcW w:w="1439" w:type="dxa"/>
+          </w:tcPr>
+          <w:p>
+            <w:pPr>
+              <w:rPr>
+                <w:sz w:val="16"/>
+                <w:szCs w:val="16"/>
+              </w:rPr>
+            </w:pPr>
+            <w:r>
+              <w:rPr>
+                <w:sz w:val="16"/>
+                <w:szCs w:val="16"/>
+              </w:rPr>
+              <w:t>29</w:t>
+            </w:r>
+          </w:p>
+        </w:tc>
+        <w:tc>
+          <w:tcPr>
+            <w:tcW w:w="1439" w:type="dxa"/>
+          </w:tcPr>
+          <w:p>
+            <w:pPr>
+              <w:rPr>
+                <w:sz w:val="16"/>
+                <w:szCs w:val="16"/>
+              </w:rPr>
+            </w:pPr>
+            <w:r>
+              <w:rPr>
+                <w:sz w:val="16"/>
+                <w:szCs w:val="16"/>
+              </w:rPr>
+              <w:t>30</w:t>
+            </w:r>
+          </w:p>
+          <w:p>
+            <w:pPr>
+              <w:jc w:val="center"/>
+              <w:rPr>
+                <w:szCs w:val="16"/>
+              </w:rPr>
+            </w:pPr>
+            <w:r>
+              <w:rPr>
+                <w:szCs w:val="16"/>
+              </w:rPr>
+              <w:t>MC:</w:t>
+            </w:r>
+          </w:p>
+          <w:p>
+            <w:pPr>
+              <w:jc w:val="center"/>
+              <w:rPr>
+                <w:szCs w:val="16"/>
+              </w:rPr>
+            </w:pPr>
+            <w:r>
+              <w:rPr>
+                <w:szCs w:val="16"/>
+              </w:rPr>
+              <w:t>Webwork 7</w:t>
+            </w:r>
+          </w:p>
+          <w:p>
+            <w:pPr>
+              <w:jc w:val="center"/>
+              <w:rPr>
+                <w:szCs w:val="16"/>
+              </w:rPr>
+            </w:pPr>
+            <w:r>
+              <w:rPr>
+                <w:szCs w:val="16"/>
+              </w:rPr>
+              <w:t>GP1: Lab7</w:t>
+            </w:r>
+          </w:p>
+        </w:tc>
+        <w:tc>
+          <w:tcPr>
+            <w:tcW w:w="1439" w:type="dxa"/>
+          </w:tcPr>
+          <w:p>
+            <w:pPr>
+              <w:rPr>
+                <w:sz w:val="16"/>
+                <w:szCs w:val="16"/>
+              </w:rPr>
+            </w:pPr>
+            <w:r>
+              <w:rPr>
+                <w:sz w:val="16"/>
+                <w:szCs w:val="16"/>
+              </w:rPr>
+              <w:t>31</w:t>
+            </w:r>
+          </w:p>
+        </w:tc>
+        <w:tc>
+          <w:tcPr>
+            <w:tcW w:w="1439" w:type="dxa"/>
+          </w:tcPr>
+          <w:p>
+            <w:pPr>
+              <w:rPr>
+                <w:sz w:val="16"/>
+                <w:szCs w:val="16"/>
+              </w:rPr>
+            </w:pPr>
+            <w:r>
+              <w:rPr>
+                <w:sz w:val="16"/>
+                <w:szCs w:val="16"/>
+              </w:rPr>
+              <w:t>1</w:t>
+            </w:r>
+          </w:p>
+        </w:tc>
+      </w:tr>
+      <w:tr>
+        <w:tc>
+          <w:tcPr>
+            <w:tcW w:w="1438" w:type="dxa"/>
+            <w:tcBorders>
+              <w:top w:val="single" w:sz="4" w:space="0" w:color="auto"/>
+              <w:bottom w:val="nil"/>
+            </w:tcBorders>
+          </w:tcPr>
+          <w:p>
+            <w:pPr>
+              <w:jc w:val="center"/>
+              <w:rPr>
+                <w:b/>
+                <w:bCs/>
+                <w:sz w:val="24"/>
+                <w:szCs w:val="24"/>
+              </w:rPr>
+            </w:pPr>
+          </w:p>
+        </w:tc>
+        <w:tc>
+          <w:tcPr>
+            <w:tcW w:w="1439" w:type="dxa"/>
+          </w:tcPr>
+          <w:p>
+            <w:pPr>
+              <w:jc w:val="center"/>
+            </w:pPr>
+            <w:r>
+              <w:t>10</w:t>
+            </w:r>
+          </w:p>
+        </w:tc>
+        <w:tc>
+          <w:tcPr>
+            <w:tcW w:w="1439" w:type="dxa"/>
+          </w:tcPr>
+          <w:p>
+            <w:pPr>
+              <w:rPr>
+                <w:sz w:val="16"/>
+                <w:szCs w:val="16"/>
+              </w:rPr>
+            </w:pPr>
+            <w:r>
+              <w:rPr>
+                <w:sz w:val="16"/>
+                <w:szCs w:val="16"/>
+              </w:rPr>
+              <w:t>2</w:t>
+            </w:r>
+          </w:p>
+        </w:tc>
+        <w:tc>
+          <w:tcPr>
+            <w:tcW w:w="1439" w:type="dxa"/>
+          </w:tcPr>
+          <w:p>
+            <w:pPr>
+              <w:rPr>
+                <w:sz w:val="16"/>
+                <w:szCs w:val="16"/>
+              </w:rPr>
+            </w:pPr>
+            <w:r>
+              <w:rPr>
+                <w:sz w:val="16"/>
+                <w:szCs w:val="16"/>
+              </w:rPr>
+              <w:t>3</w:t>
+            </w:r>
+          </w:p>
+          <w:p>
+            <w:pPr>
+              <w:jc w:val="center"/>
+            </w:pPr>
+          </w:p>
+        </w:tc>
+        <w:tc>
+          <w:tcPr>
+            <w:tcW w:w="1439" w:type="dxa"/>
+          </w:tcPr>
+          <w:p>
+            <w:r>
+              <w:rPr>
+                <w:sz w:val="16"/>
+                <w:szCs w:val="16"/>
+              </w:rPr>
+              <w:t>4</w:t>
+            </w:r>
+            <w:r>
+              <w:t xml:space="preserve"> </w:t>
+            </w:r>
+          </w:p>
+          <w:p>
+            <w:pPr>
+              <w:jc w:val="center"/>
+            </w:pPr>
+            <w:r>
+              <w:t xml:space="preserve">INCS: </w:t>
+            </w:r>
+          </w:p>
+          <w:p>
+            <w:pPr>
+              <w:jc w:val="center"/>
+              <w:rPr>
+                <w:sz w:val="16"/>
+                <w:szCs w:val="16"/>
+              </w:rPr>
+            </w:pPr>
+            <w:r>
+              <w:t>Test 2</w:t>
+            </w:r>
+          </w:p>
+        </w:tc>
+        <w:tc>
+          <w:tcPr>
+            <w:tcW w:w="1439" w:type="dxa"/>
+          </w:tcPr>
+          <w:p>
+            <w:pPr>
+              <w:rPr>
+                <w:sz w:val="16"/>
+                <w:szCs w:val="16"/>
+              </w:rPr>
+            </w:pPr>
+            <w:r>
+              <w:rPr>
+                <w:sz w:val="16"/>
+                <w:szCs w:val="16"/>
+              </w:rPr>
+              <w:t>5</w:t>
+            </w:r>
+          </w:p>
+        </w:tc>
+        <w:tc>
+          <w:tcPr>
+            <w:tcW w:w="1439" w:type="dxa"/>
+          </w:tcPr>
+          <w:p>
+            <w:pPr>
+              <w:rPr>
+                <w:sz w:val="16"/>
+                <w:szCs w:val="16"/>
+              </w:rPr>
+            </w:pPr>
+            <w:r>
+              <w:rPr>
+                <w:sz w:val="16"/>
+                <w:szCs w:val="16"/>
+              </w:rPr>
+              <w:t>6</w:t>
+            </w:r>
+          </w:p>
+          <w:p>
+            <w:pPr>
+              <w:jc w:val="center"/>
+              <w:rPr>
+                <w:szCs w:val="16"/>
+              </w:rPr>
+            </w:pPr>
+            <w:r>
+              <w:rPr>
+                <w:szCs w:val="16"/>
+              </w:rPr>
+              <w:t>MC:</w:t>
+            </w:r>
+          </w:p>
+          <w:p>
+            <w:pPr>
+              <w:jc w:val="center"/>
+              <w:rPr>
+                <w:szCs w:val="16"/>
+              </w:rPr>
+            </w:pPr>
+            <w:r>
+              <w:rPr>
+                <w:szCs w:val="16"/>
+              </w:rPr>
+              <w:t>Webwork 8</w:t>
+            </w:r>
+          </w:p>
+        </w:tc>
+        <w:tc>
+          <w:tcPr>
+            <w:tcW w:w="1439" w:type="dxa"/>
+          </w:tcPr>
+          <w:p>
+            <w:pPr>
+              <w:rPr>
+                <w:sz w:val="16"/>
+                <w:szCs w:val="16"/>
+              </w:rPr>
+            </w:pPr>
+            <w:r>
+              <w:rPr>
+                <w:sz w:val="16"/>
+                <w:szCs w:val="16"/>
+              </w:rPr>
+              <w:t>7</w:t>
+            </w:r>
+          </w:p>
+        </w:tc>
+        <w:tc>
+          <w:tcPr>
+            <w:tcW w:w="1439" w:type="dxa"/>
+          </w:tcPr>
+          <w:p>
+            <w:pPr>
+              <w:rPr>
+                <w:sz w:val="16"/>
+                <w:szCs w:val="16"/>
+              </w:rPr>
+            </w:pPr>
+            <w:r>
+              <w:rPr>
+                <w:sz w:val="16"/>
+                <w:szCs w:val="16"/>
+              </w:rPr>
+              <w:t>8</w:t>
+            </w:r>
+          </w:p>
+        </w:tc>
+      </w:tr>
+      <w:tr>
+        <w:tc>
+          <w:tcPr>
+            <w:tcW w:w="1438" w:type="dxa"/>
+            <w:tcBorders>
+              <w:top w:val="nil"/>
+              <w:bottom w:val="nil"/>
+            </w:tcBorders>
+          </w:tcPr>
+          <w:p>
+            <w:pPr>
+              <w:jc w:val="center"/>
+              <w:rPr>
+                <w:b/>
+                <w:bCs/>
+                <w:sz w:val="24"/>
+                <w:szCs w:val="24"/>
+              </w:rPr>
+            </w:pPr>
+            <w:r>
+              <w:rPr>
+                <w:b/>
+                <w:bCs/>
+                <w:sz w:val="24"/>
+                <w:szCs w:val="24"/>
+              </w:rPr>
+              <w:t>November</w:t>
+            </w:r>
+          </w:p>
+        </w:tc>
+        <w:tc>
+          <w:tcPr>
+            <w:tcW w:w="1439" w:type="dxa"/>
+          </w:tcPr>
+          <w:p>
+            <w:pPr>
+              <w:jc w:val="center"/>
+            </w:pPr>
+            <w:r>
+              <w:t>1</w:t>
+            </w:r>
+            <w:r>
+              <w:t>1</w:t>
+            </w:r>
+          </w:p>
+        </w:tc>
+        <w:tc>
+          <w:tcPr>
+            <w:tcW w:w="1439" w:type="dxa"/>
+          </w:tcPr>
+          <w:p>
+            <w:pPr>
+              <w:rPr>
+                <w:sz w:val="16"/>
+                <w:szCs w:val="16"/>
+              </w:rPr>
+            </w:pPr>
+            <w:r>
+              <w:rPr>
+                <w:sz w:val="16"/>
+                <w:szCs w:val="16"/>
+              </w:rPr>
+              <w:t>9</w:t>
+            </w:r>
+          </w:p>
+        </w:tc>
+        <w:tc>
+          <w:tcPr>
+            <w:tcW w:w="1439" w:type="dxa"/>
+          </w:tcPr>
+          <w:p>
+            <w:pPr>
+              <w:rPr>
+                <w:sz w:val="16"/>
+                <w:szCs w:val="16"/>
+              </w:rPr>
+            </w:pPr>
+            <w:r>
+              <w:rPr>
+                <w:sz w:val="16"/>
+                <w:szCs w:val="16"/>
+              </w:rPr>
+              <w:t>10</w:t>
+            </w:r>
+          </w:p>
+        </w:tc>
+        <w:tc>
+          <w:tcPr>
+            <w:tcW w:w="1439" w:type="dxa"/>
+          </w:tcPr>
+          <w:p>
+            <w:pPr>
+              <w:rPr>
+                <w:sz w:val="16"/>
+                <w:szCs w:val="16"/>
+              </w:rPr>
+            </w:pPr>
+            <w:r>
+              <w:rPr>
+                <w:sz w:val="16"/>
+                <w:szCs w:val="16"/>
+              </w:rPr>
+              <w:t>11</w:t>
+            </w:r>
+          </w:p>
+        </w:tc>
+        <w:tc>
+          <w:tcPr>
+            <w:tcW w:w="1439" w:type="dxa"/>
+          </w:tcPr>
+          <w:p>
+            <w:pPr>
+              <w:rPr>
+                <w:sz w:val="16"/>
+                <w:szCs w:val="16"/>
+              </w:rPr>
+            </w:pPr>
+            <w:r>
+              <w:rPr>
+                <w:sz w:val="16"/>
+                <w:szCs w:val="16"/>
+              </w:rPr>
+              <w:t>12</w:t>
+            </w:r>
+          </w:p>
+        </w:tc>
+        <w:tc>
+          <w:tcPr>
+            <w:tcW w:w="1439" w:type="dxa"/>
+          </w:tcPr>
+          <w:p>
+            <w:pPr>
+              <w:rPr>
+                <w:sz w:val="16"/>
+                <w:szCs w:val="16"/>
+              </w:rPr>
+            </w:pPr>
+            <w:r>
+              <w:rPr>
+                <w:sz w:val="16"/>
+                <w:szCs w:val="16"/>
+              </w:rPr>
+              <w:t>13</w:t>
+            </w:r>
+          </w:p>
+          <w:p>
+            <w:pPr>
+              <w:jc w:val="center"/>
+              <w:rPr>
+                <w:szCs w:val="16"/>
+              </w:rPr>
+            </w:pPr>
+            <w:r>
+              <w:rPr>
+                <w:szCs w:val="16"/>
+              </w:rPr>
+              <w:t>MC:</w:t>
+            </w:r>
+          </w:p>
+          <w:p>
+            <w:pPr>
+              <w:jc w:val="center"/>
+              <w:rPr>
+                <w:szCs w:val="16"/>
+              </w:rPr>
+            </w:pPr>
+            <w:r>
+              <w:rPr>
+                <w:szCs w:val="16"/>
+              </w:rPr>
+              <w:t>Webwork 9</w:t>
+            </w:r>
+          </w:p>
+        </w:tc>
+        <w:tc>
+          <w:tcPr>
+            <w:tcW w:w="1439" w:type="dxa"/>
+          </w:tcPr>
+          <w:p>
+            <w:pPr>
+              <w:rPr>
+                <w:sz w:val="16"/>
+                <w:szCs w:val="16"/>
+              </w:rPr>
+            </w:pPr>
+            <w:r>
+              <w:rPr>
+                <w:sz w:val="16"/>
+                <w:szCs w:val="16"/>
+              </w:rPr>
+              <w:t>14</w:t>
+            </w:r>
+          </w:p>
+        </w:tc>
+        <w:tc>
+          <w:tcPr>
+            <w:tcW w:w="1439" w:type="dxa"/>
+          </w:tcPr>
+          <w:p>
+            <w:pPr>
+              <w:rPr>
+                <w:sz w:val="16"/>
+                <w:szCs w:val="16"/>
+              </w:rPr>
+            </w:pPr>
+            <w:r>
+              <w:rPr>
+                <w:sz w:val="16"/>
+                <w:szCs w:val="16"/>
+              </w:rPr>
+              <w:t>15</w:t>
+            </w:r>
+          </w:p>
+        </w:tc>
+      </w:tr>
+      <w:tr>
+        <w:tc>
+          <w:tcPr>
+            <w:tcW w:w="1438" w:type="dxa"/>
+            <w:tcBorders>
+              <w:top w:val="nil"/>
+              <w:bottom w:val="nil"/>
+            </w:tcBorders>
+          </w:tcPr>
+          <w:p>
+            <w:pPr>
+              <w:jc w:val="center"/>
+              <w:rPr>
+                <w:b/>
+                <w:bCs/>
+                <w:sz w:val="24"/>
+                <w:szCs w:val="24"/>
+              </w:rPr>
+            </w:pPr>
+          </w:p>
+        </w:tc>
+        <w:tc>
+          <w:tcPr>
+            <w:tcW w:w="1439" w:type="dxa"/>
+          </w:tcPr>
+          <w:p>
+            <w:pPr>
+              <w:jc w:val="center"/>
+            </w:pPr>
+            <w:r>
+              <w:t>1</w:t>
+            </w:r>
+            <w:r>
+              <w:t>2</w:t>
+            </w:r>
+          </w:p>
+        </w:tc>
+        <w:tc>
+          <w:tcPr>
+            <w:tcW w:w="1439" w:type="dxa"/>
+          </w:tcPr>
+          <w:p>
+            <w:pPr>
+              <w:rPr>
+                <w:sz w:val="16"/>
+                <w:szCs w:val="16"/>
+              </w:rPr>
+            </w:pPr>
+            <w:r>
+              <w:rPr>
+                <w:sz w:val="16"/>
+                <w:szCs w:val="16"/>
+              </w:rPr>
+              <w:t>16</w:t>
+            </w:r>
+          </w:p>
+        </w:tc>
+        <w:tc>
+          <w:tcPr>
+            <w:tcW w:w="1439" w:type="dxa"/>
+          </w:tcPr>
+          <w:p>
+            <w:pPr>
+              <w:rPr>
+                <w:sz w:val="16"/>
+                <w:szCs w:val="16"/>
+              </w:rPr>
+            </w:pPr>
+            <w:r>
+              <w:rPr>
+                <w:sz w:val="16"/>
+                <w:szCs w:val="16"/>
+              </w:rPr>
+              <w:t>17</w:t>
+            </w:r>
+          </w:p>
+          <w:p>
+            <w:pPr>
+              <w:jc w:val="center"/>
+            </w:pPr>
+          </w:p>
+        </w:tc>
+        <w:tc>
+          <w:tcPr>
+            <w:tcW w:w="1439" w:type="dxa"/>
+          </w:tcPr>
+          <w:p>
+            <w:r>
+              <w:rPr>
+                <w:sz w:val="16"/>
+                <w:szCs w:val="16"/>
+              </w:rPr>
+              <w:t>18</w:t>
+            </w:r>
+            <w:r>
+              <w:t xml:space="preserve"> </w:t>
+            </w:r>
+          </w:p>
+          <w:p>
+            <w:pPr>
+              <w:jc w:val="center"/>
+            </w:pPr>
+            <w:r>
+              <w:t>GP1:</w:t>
+            </w:r>
+          </w:p>
+          <w:p>
+            <w:pPr>
+              <w:jc w:val="center"/>
+              <w:rPr>
+                <w:sz w:val="16"/>
+                <w:szCs w:val="16"/>
+              </w:rPr>
+            </w:pPr>
+            <w:r>
+              <w:t>Test 2</w:t>
+            </w:r>
+          </w:p>
+        </w:tc>
+        <w:tc>
+          <w:tcPr>
+            <w:tcW w:w="1439" w:type="dxa"/>
+          </w:tcPr>
+          <w:p>
+            <w:pPr>
+              <w:rPr>
+                <w:sz w:val="16"/>
+                <w:szCs w:val="16"/>
+              </w:rPr>
+            </w:pPr>
+            <w:r>
+              <w:rPr>
+                <w:sz w:val="16"/>
+                <w:szCs w:val="16"/>
+              </w:rPr>
+              <w:t>19</w:t>
+            </w:r>
+          </w:p>
+        </w:tc>
+        <w:tc>
+          <w:tcPr>
+            <w:tcW w:w="1439" w:type="dxa"/>
+          </w:tcPr>
+          <w:p>
+            <w:pPr>
+              <w:rPr>
+                <w:sz w:val="16"/>
+                <w:szCs w:val="16"/>
+              </w:rPr>
+            </w:pPr>
+            <w:r>
+              <w:rPr>
+                <w:sz w:val="16"/>
+                <w:szCs w:val="16"/>
+              </w:rPr>
+              <w:t>20</w:t>
+            </w:r>
+          </w:p>
+          <w:p>
+            <w:pPr>
+              <w:jc w:val="center"/>
+              <w:rPr>
+                <w:szCs w:val="16"/>
+              </w:rPr>
+            </w:pPr>
+            <w:r>
+              <w:rPr>
+                <w:szCs w:val="16"/>
+              </w:rPr>
+              <w:t>MC:</w:t>
+            </w:r>
+          </w:p>
+          <w:p>
+            <w:pPr>
+              <w:jc w:val="center"/>
+              <w:rPr>
+                <w:szCs w:val="16"/>
+              </w:rPr>
+            </w:pPr>
+            <w:r>
+              <w:rPr>
+                <w:szCs w:val="16"/>
+              </w:rPr>
+              <w:t>Webwork 10</w:t>
+            </w:r>
+          </w:p>
+        </w:tc>
+        <w:tc>
+          <w:tcPr>
+            <w:tcW w:w="1439" w:type="dxa"/>
+          </w:tcPr>
+          <w:p>
+            <w:pPr>
+              <w:rPr>
+                <w:sz w:val="16"/>
+                <w:szCs w:val="16"/>
+              </w:rPr>
+            </w:pPr>
+            <w:r>
+              <w:rPr>
+                <w:sz w:val="16"/>
+                <w:szCs w:val="16"/>
+              </w:rPr>
+              <w:t>21</w:t>
+            </w:r>
+          </w:p>
+        </w:tc>
+        <w:tc>
+          <w:tcPr>
+            <w:tcW w:w="1439" w:type="dxa"/>
+          </w:tcPr>
+          <w:p>
+            <w:pPr>
+              <w:rPr>
+                <w:sz w:val="16"/>
+                <w:szCs w:val="16"/>
+              </w:rPr>
+            </w:pPr>
+            <w:r>
+              <w:rPr>
+                <w:sz w:val="16"/>
+                <w:szCs w:val="16"/>
+              </w:rPr>
+              <w:t>22</w:t>
+            </w:r>
+          </w:p>
+        </w:tc>
+      </w:tr>
+      <w:tr>
+        <w:tc>
+          <w:tcPr>
+            <w:tcW w:w="1438" w:type="dxa"/>
+            <w:tcBorders>
+              <w:top w:val="nil"/>
+              <w:bottom w:val="single" w:sz="4" w:space="0" w:color="auto"/>
+            </w:tcBorders>
+          </w:tcPr>
+          <w:p>
+            <w:pPr>
+              <w:jc w:val="center"/>
+              <w:rPr>
+                <w:b/>
+                <w:bCs/>
+                <w:sz w:val="24"/>
+                <w:szCs w:val="24"/>
+              </w:rPr>
+            </w:pPr>
+          </w:p>
+        </w:tc>
+        <w:tc>
+          <w:tcPr>
+            <w:tcW w:w="1439" w:type="dxa"/>
+          </w:tcPr>
+          <w:p>
+            <w:pPr>
+              <w:jc w:val="center"/>
+            </w:pPr>
+            <w:r>
+              <w:t>1</w:t>
+            </w:r>
+            <w:r>
+              <w:t>3</w:t>
+            </w:r>
+          </w:p>
+        </w:tc>
+        <w:tc>
+          <w:tcPr>
+            <w:tcW w:w="1439" w:type="dxa"/>
+          </w:tcPr>
+          <w:p>
+            <w:pPr>
+              <w:rPr>
+                <w:sz w:val="16"/>
+                <w:szCs w:val="16"/>
+              </w:rPr>
+            </w:pPr>
+            <w:r>
+              <w:rPr>
+                <w:sz w:val="16"/>
+                <w:szCs w:val="16"/>
+              </w:rPr>
+              <w:t>23</w:t>
+            </w:r>
+          </w:p>
+        </w:tc>
+        <w:tc>
+          <w:tcPr>
+            <w:tcW w:w="1439" w:type="dxa"/>
+          </w:tcPr>
+          <w:p>
+            <w:pPr>
+              <w:rPr>
+                <w:sz w:val="16"/>
+                <w:szCs w:val="16"/>
+              </w:rPr>
+            </w:pPr>
+            <w:r>
+              <w:rPr>
+                <w:sz w:val="16"/>
+                <w:szCs w:val="16"/>
+              </w:rPr>
+              <w:t>24</w:t>
+            </w:r>
+          </w:p>
+        </w:tc>
+        <w:tc>
+          <w:tcPr>
+            <w:tcW w:w="1439" w:type="dxa"/>
+          </w:tcPr>
+          <w:p>
+            <w:pPr>
+              <w:rPr>
+                <w:sz w:val="16"/>
+                <w:szCs w:val="16"/>
+              </w:rPr>
+            </w:pPr>
+            <w:r>
+              <w:rPr>
+                <w:sz w:val="16"/>
+                <w:szCs w:val="16"/>
+              </w:rPr>
+              <w:t>25</w:t>
+            </w:r>
+          </w:p>
+        </w:tc>
+        <w:tc>
+          <w:tcPr>
+            <w:tcW w:w="1439" w:type="dxa"/>
+          </w:tcPr>
+          <w:p>
+            <w:pPr>
+              <w:rPr>
+                <w:sz w:val="16"/>
+                <w:szCs w:val="16"/>
+              </w:rPr>
+            </w:pPr>
+            <w:r>
+              <w:rPr>
+                <w:sz w:val="16"/>
+                <w:szCs w:val="16"/>
+              </w:rPr>
+              <w:t>26</w:t>
+            </w:r>
+          </w:p>
+        </w:tc>
+        <w:tc>
+          <w:tcPr>
+            <w:tcW w:w="1439" w:type="dxa"/>
+          </w:tcPr>
+          <w:p>
+            <w:pPr>
+              <w:rPr>
+                <w:sz w:val="16"/>
+                <w:szCs w:val="16"/>
+              </w:rPr>
+            </w:pPr>
+            <w:r>
+              <w:rPr>
+                <w:sz w:val="16"/>
+                <w:szCs w:val="16"/>
+              </w:rPr>
+              <w:t>27</w:t>
+            </w:r>
+          </w:p>
+          <w:p>
+            <w:pPr>
+              <w:jc w:val="center"/>
+              <w:rPr>
+                <w:szCs w:val="16"/>
+              </w:rPr>
+            </w:pPr>
+            <w:r>
+              <w:rPr>
+                <w:szCs w:val="16"/>
+              </w:rPr>
+              <w:t>MC:</w:t>
+            </w:r>
+          </w:p>
+          <w:p>
+            <w:pPr>
+              <w:jc w:val="center"/>
+              <w:rPr>
+                <w:szCs w:val="16"/>
+              </w:rPr>
+            </w:pPr>
+            <w:r>
+              <w:rPr>
+                <w:szCs w:val="16"/>
+              </w:rPr>
+              <w:t>Webwork 11</w:t>
+            </w:r>
+          </w:p>
+        </w:tc>
+        <w:tc>
+          <w:tcPr>
+            <w:tcW w:w="1439" w:type="dxa"/>
+          </w:tcPr>
+          <w:p>
+            <w:pPr>
+              <w:rPr>
+                <w:sz w:val="16"/>
+                <w:szCs w:val="16"/>
+              </w:rPr>
+            </w:pPr>
+            <w:r>
+              <w:rPr>
+                <w:sz w:val="16"/>
+                <w:szCs w:val="16"/>
+              </w:rPr>
+              <w:t>28</w:t>
+            </w:r>
+          </w:p>
+        </w:tc>
+        <w:tc>
+          <w:tcPr>
+            <w:tcW w:w="1439" w:type="dxa"/>
+          </w:tcPr>
+          <w:p>
+            <w:pPr>
+              <w:rPr>
+                <w:sz w:val="16"/>
+                <w:szCs w:val="16"/>
+              </w:rPr>
+            </w:pPr>
+            <w:r>
+              <w:rPr>
+                <w:sz w:val="16"/>
+                <w:szCs w:val="16"/>
+              </w:rPr>
+              <w:t>29</w:t>
+            </w:r>
+          </w:p>
+        </w:tc>
+      </w:tr>
+      <w:tr>
+        <w:tc>
+          <w:tcPr>
+            <w:tcW w:w="1438" w:type="dxa"/>
+            <w:tcBorders>
+              <w:bottom w:val="nil"/>
+            </w:tcBorders>
+          </w:tcPr>
+          <w:p>
+            <w:pPr>
+              <w:rPr>
+                <w:b/>
+                <w:bCs/>
+                <w:sz w:val="24"/>
+                <w:szCs w:val="24"/>
+              </w:rPr>
+            </w:pPr>
+          </w:p>
+        </w:tc>
+        <w:tc>
+          <w:tcPr>
+            <w:tcW w:w="1439" w:type="dxa"/>
+          </w:tcPr>
+          <w:p>
+            <w:pPr>
+              <w:jc w:val="center"/>
+            </w:pPr>
+            <w:r>
+              <w:t>1</w:t>
+            </w:r>
+            <w:r>
+              <w:t>4</w:t>
+            </w:r>
+          </w:p>
+        </w:tc>
+        <w:tc>
+          <w:tcPr>
+            <w:tcW w:w="1439" w:type="dxa"/>
+          </w:tcPr>
+          <w:p>
+            <w:pPr>
+              <w:rPr>
+                <w:sz w:val="16"/>
+                <w:szCs w:val="16"/>
+              </w:rPr>
+            </w:pPr>
+            <w:r>
+              <w:rPr>
+                <w:sz w:val="16"/>
+                <w:szCs w:val="16"/>
+              </w:rPr>
+              <w:t>30</w:t>
+            </w:r>
+          </w:p>
+        </w:tc>
+        <w:tc>
+          <w:tcPr>
+            <w:tcW w:w="1439" w:type="dxa"/>
+          </w:tcPr>
+          <w:p>
+            <w:pPr>
+              <w:rPr>
+                <w:sz w:val="16"/>
+                <w:szCs w:val="16"/>
+              </w:rPr>
+            </w:pPr>
+            <w:r>
+              <w:rPr>
+                <w:sz w:val="16"/>
+                <w:szCs w:val="16"/>
+              </w:rPr>
+              <w:t>1</w:t>
+            </w:r>
+          </w:p>
+        </w:tc>
+        <w:tc>
+          <w:tcPr>
+            <w:tcW w:w="1439" w:type="dxa"/>
+          </w:tcPr>
+          <w:p>
+            <w:pPr>
+              <w:rPr>
+                <w:sz w:val="16"/>
+                <w:szCs w:val="16"/>
+              </w:rPr>
+            </w:pPr>
+            <w:r>
+              <w:rPr>
+                <w:sz w:val="16"/>
+                <w:szCs w:val="16"/>
+              </w:rPr>
+              <w:t>2</w:t>
+            </w:r>
+          </w:p>
+        </w:tc>
+        <w:tc>
+          <w:tcPr>
+            <w:tcW w:w="1439" w:type="dxa"/>
+          </w:tcPr>
+          <w:p>
+            <w:pPr>
+              <w:rPr>
+                <w:sz w:val="16"/>
+                <w:szCs w:val="16"/>
+              </w:rPr>
+            </w:pPr>
+            <w:r>
+              <w:rPr>
+                <w:sz w:val="16"/>
+                <w:szCs w:val="16"/>
+              </w:rPr>
+              <w:t>3</w:t>
+            </w:r>
+          </w:p>
+        </w:tc>
+        <w:tc>
+          <w:tcPr>
+            <w:tcW w:w="1439" w:type="dxa"/>
+          </w:tcPr>
+          <w:p>
+            <w:pPr>
+              <w:rPr>
+                <w:sz w:val="16"/>
+                <w:szCs w:val="16"/>
+              </w:rPr>
+            </w:pPr>
+            <w:r>
+              <w:rPr>
+                <w:sz w:val="16"/>
+                <w:szCs w:val="16"/>
+              </w:rPr>
+              <w:t>4</w:t>
+            </w:r>
+          </w:p>
+          <w:p>
+            <w:pPr>
+              <w:jc w:val="center"/>
+              <w:rPr>
+                <w:szCs w:val="16"/>
+              </w:rPr>
+            </w:pPr>
+            <w:r>
+              <w:rPr>
+                <w:szCs w:val="16"/>
+              </w:rPr>
+              <w:t xml:space="preserve">MC: </w:t>
+            </w:r>
+          </w:p>
+          <w:p>
+            <w:pPr>
+              <w:jc w:val="center"/>
+              <w:rPr>
+                <w:szCs w:val="16"/>
+              </w:rPr>
+            </w:pPr>
+            <w:r>
+              <w:rPr>
+                <w:szCs w:val="16"/>
+              </w:rPr>
+              <w:t>Webwork 12</w:t>
+            </w:r>
+          </w:p>
+        </w:tc>
+        <w:tc>
+          <w:tcPr>
+            <w:tcW w:w="1439" w:type="dxa"/>
+          </w:tcPr>
+          <w:p>
+            <w:pPr>
+              <w:rPr>
+                <w:sz w:val="16"/>
+                <w:szCs w:val="16"/>
+              </w:rPr>
+            </w:pPr>
+            <w:r>
+              <w:rPr>
+                <w:sz w:val="16"/>
+                <w:szCs w:val="16"/>
+              </w:rPr>
+              <w:t>5</w:t>
+            </w:r>
+          </w:p>
+        </w:tc>
+        <w:tc>
+          <w:tcPr>
+            <w:tcW w:w="1439" w:type="dxa"/>
+          </w:tcPr>
+          <w:p>
+            <w:pPr>
+              <w:rPr>
+                <w:sz w:val="16"/>
+                <w:szCs w:val="16"/>
+              </w:rPr>
+            </w:pPr>
+            <w:r>
+              <w:rPr>
+                <w:sz w:val="16"/>
+                <w:szCs w:val="16"/>
+              </w:rPr>
+              <w:t>6</w:t>
+            </w:r>
+          </w:p>
+        </w:tc>
+      </w:tr>
+      <w:tr>
+        <w:tc>
+          <w:tcPr>
+            <w:tcW w:w="1438" w:type="dxa"/>
+            <w:tcBorders>
+              <w:top w:val="nil"/>
+              <w:bottom w:val="nil"/>
+            </w:tcBorders>
+          </w:tcPr>
+          <w:p>
+            <w:pPr>
+              <w:jc w:val="center"/>
+            </w:pPr>
+            <w:r>
+              <w:rPr>
+                <w:b/>
+                <w:bCs/>
+                <w:sz w:val="24"/>
+                <w:szCs w:val="24"/>
+              </w:rPr>
+              <w:t>December</w:t>
+            </w:r>
+          </w:p>
+        </w:tc>
+        <w:tc>
+          <w:tcPr>
+            <w:tcW w:w="1439" w:type="dxa"/>
+          </w:tcPr>
+          <w:p>
+            <w:pPr>
+              <w:jc w:val="center"/>
+            </w:pPr>
+            <w:r>
+              <w:t>1</w:t>
+            </w:r>
+            <w:r>
+              <w:t>5</w:t>
+            </w:r>
+          </w:p>
+        </w:tc>
+        <w:tc>
+          <w:tcPr>
+            <w:tcW w:w="1439" w:type="dxa"/>
+          </w:tcPr>
+          <w:p>
+            <w:pPr>
+              <w:rPr>
+                <w:sz w:val="16"/>
+                <w:szCs w:val="16"/>
+              </w:rPr>
+            </w:pPr>
+            <w:r>
+              <w:rPr>
+                <w:sz w:val="16"/>
+                <w:szCs w:val="16"/>
+              </w:rPr>
+              <w:t>7</w:t>
+            </w:r>
+          </w:p>
+        </w:tc>
+        <w:tc>
+          <w:tcPr>
+            <w:tcW w:w="1439" w:type="dxa"/>
+          </w:tcPr>
+          <w:p>
+            <w:pPr>
+              <w:rPr>
+                <w:sz w:val="16"/>
+                <w:szCs w:val="16"/>
+              </w:rPr>
+            </w:pPr>
+            <w:r>
+              <w:rPr>
+                <w:sz w:val="16"/>
+                <w:szCs w:val="16"/>
+              </w:rPr>
+              <w:t>8</w:t>
+            </w:r>
+          </w:p>
+        </w:tc>
+        <w:tc>
+          <w:tcPr>
+            <w:tcW w:w="1439" w:type="dxa"/>
+          </w:tcPr>
+          <w:p>
+            <w:pPr>
+              <w:rPr>
+                <w:sz w:val="16"/>
+                <w:szCs w:val="16"/>
+              </w:rPr>
+            </w:pPr>
+            <w:r>
+              <w:rPr>
+                <w:sz w:val="16"/>
+                <w:szCs w:val="16"/>
+              </w:rPr>
+              <w:t>9</w:t>
+            </w:r>
+          </w:p>
+          <w:p>
+            <w:pPr>
+              <w:jc w:val="center"/>
+            </w:pPr>
+            <w:r>
+              <w:t xml:space="preserve">INCS: </w:t>
+            </w:r>
+          </w:p>
+          <w:p>
+            <w:pPr>
+              <w:jc w:val="center"/>
+            </w:pPr>
+            <w:r>
+              <w:t>Test 3</w:t>
+            </w:r>
+          </w:p>
+        </w:tc>
+        <w:tc>
+          <w:tcPr>
+            <w:tcW w:w="1439" w:type="dxa"/>
+          </w:tcPr>
+          <w:p>
+            <w:pPr>
+              <w:rPr>
+                <w:sz w:val="16"/>
+                <w:szCs w:val="16"/>
+              </w:rPr>
+            </w:pPr>
+            <w:r>
+              <w:rPr>
+                <w:sz w:val="16"/>
+                <w:szCs w:val="16"/>
+              </w:rPr>
+              <w:t>10</w:t>
+            </w:r>
+          </w:p>
+        </w:tc>
+        <w:tc>
+          <w:tcPr>
+            <w:tcW w:w="1439" w:type="dxa"/>
+          </w:tcPr>
+          <w:p>
+            <w:pPr>
+              <w:rPr>
+                <w:sz w:val="16"/>
+                <w:szCs w:val="16"/>
+              </w:rPr>
+            </w:pPr>
+            <w:r>
+              <w:rPr>
+                <w:sz w:val="16"/>
+                <w:szCs w:val="16"/>
+              </w:rPr>
+              <w:t>11</w:t>
+            </w:r>
+          </w:p>
+          <w:p>
+            <w:pPr>
+              <w:jc w:val="center"/>
+              <w:rPr>
+                <w:szCs w:val="16"/>
+              </w:rPr>
+            </w:pPr>
+            <w:r>
+              <w:rPr>
+                <w:szCs w:val="16"/>
+              </w:rPr>
+              <w:t>MC:</w:t>
+            </w:r>
+          </w:p>
+          <w:p>
+            <w:pPr>
+              <w:jc w:val="center"/>
+              <w:rPr>
+                <w:szCs w:val="16"/>
+              </w:rPr>
+            </w:pPr>
+            <w:r>
+              <w:rPr>
+                <w:szCs w:val="16"/>
+              </w:rPr>
+              <w:t>Webwork 13</w:t>
+            </w:r>
+          </w:p>
+        </w:tc>
+        <w:tc>
+          <w:tcPr>
+            <w:tcW w:w="1439" w:type="dxa"/>
+          </w:tcPr>
+          <w:p>
+            <w:pPr>
+              <w:rPr>
+                <w:sz w:val="16"/>
+                <w:szCs w:val="16"/>
+              </w:rPr>
+            </w:pPr>
+            <w:r>
+              <w:rPr>
+                <w:sz w:val="16"/>
+                <w:szCs w:val="16"/>
+              </w:rPr>
+              <w:t>12</w:t>
+            </w:r>
+          </w:p>
+        </w:tc>
+        <w:tc>
+          <w:tcPr>
+            <w:tcW w:w="1439" w:type="dxa"/>
+          </w:tcPr>
+          <w:p>
+            <w:pPr>
+              <w:rPr>
+                <w:sz w:val="16"/>
+                <w:szCs w:val="16"/>
+              </w:rPr>
+            </w:pPr>
+            <w:r>
+              <w:rPr>
+                <w:sz w:val="16"/>
+                <w:szCs w:val="16"/>
+              </w:rPr>
+              <w:t>13</w:t>
+            </w:r>
+          </w:p>
+        </w:tc>
+      </w:tr>
+      <w:tr>
+        <w:tc>
+          <w:tcPr>
+            <w:tcW w:w="1438" w:type="dxa"/>
+            <w:tcBorders>
+              <w:top w:val="nil"/>
+              <w:bottom w:val="nil"/>
+            </w:tcBorders>
+          </w:tcPr>
+          <w:p>
+            <w:pPr>
+              <w:jc w:val="center"/>
+            </w:pPr>
+          </w:p>
+        </w:tc>
+        <w:tc>
+          <w:tcPr>
+            <w:tcW w:w="1439" w:type="dxa"/>
+          </w:tcPr>
+          <w:p>
+            <w:pPr>
+              <w:jc w:val="center"/>
+            </w:pPr>
+            <w:r>
+              <w:t>16</w:t>
+            </w:r>
+          </w:p>
+        </w:tc>
+        <w:tc>
+          <w:tcPr>
+            <w:tcW w:w="1439" w:type="dxa"/>
+          </w:tcPr>
+          <w:p>
+            <w:pPr>
+              <w:rPr>
+                <w:sz w:val="16"/>
+                <w:szCs w:val="16"/>
+              </w:rPr>
+            </w:pPr>
+            <w:r>
+              <w:rPr>
+                <w:sz w:val="16"/>
+                <w:szCs w:val="16"/>
+              </w:rPr>
+              <w:t>14</w:t>
+            </w:r>
+          </w:p>
+        </w:tc>
+        <w:tc>
+          <w:tcPr>
+            <w:tcW w:w="1439" w:type="dxa"/>
+          </w:tcPr>
+          <w:p>
+            <w:pPr>
+              <w:rPr>
+                <w:sz w:val="16"/>
+                <w:szCs w:val="16"/>
+              </w:rPr>
+            </w:pPr>
+            <w:r>
+              <w:rPr>
+                <w:sz w:val="16"/>
+                <w:szCs w:val="16"/>
+              </w:rPr>
+              <w:t>15</w:t>
+            </w:r>
+          </w:p>
+        </w:tc>
+        <w:tc>
+          <w:tcPr>
+            <w:tcW w:w="1439" w:type="dxa"/>
+          </w:tcPr>
+          <w:p>
+            <w:pPr>
+              <w:rPr>
+                <w:sz w:val="16"/>
+                <w:szCs w:val="16"/>
+              </w:rPr>
+            </w:pPr>
+            <w:r>
+              <w:rPr>
+                <w:sz w:val="16"/>
+                <w:szCs w:val="16"/>
+              </w:rPr>
+              <w:t>16</w:t>
+            </w:r>
+          </w:p>
+        </w:tc>
+        <w:tc>
+          <w:tcPr>
+            <w:tcW w:w="1439" w:type="dxa"/>
+          </w:tcPr>
+          <w:p>
+            <w:pPr>
+              <w:rPr>
+                <w:sz w:val="16"/>
+                <w:szCs w:val="16"/>
+              </w:rPr>
+            </w:pPr>
+            <w:r>
+              <w:rPr>
+                <w:sz w:val="16"/>
+                <w:szCs w:val="16"/>
+              </w:rPr>
+              <w:t>17</w:t>
+            </w:r>
+          </w:p>
+        </w:tc>
+        <w:tc>
+          <w:tcPr>
+            <w:tcW w:w="1439" w:type="dxa"/>
+          </w:tcPr>
+          <w:p>
+            <w:pPr>
+              <w:rPr>
+                <w:sz w:val="16"/>
+                <w:szCs w:val="16"/>
+              </w:rPr>
+            </w:pPr>
+            <w:r>
+              <w:rPr>
+                <w:sz w:val="16"/>
+                <w:szCs w:val="16"/>
+              </w:rPr>
+              <w:t>18</w:t>
+            </w:r>
+          </w:p>
+          <w:p>
+            <w:pPr>
+              <w:jc w:val="center"/>
+              <w:rPr>
+                <w:szCs w:val="16"/>
+              </w:rPr>
+            </w:pPr>
+          </w:p>
+        </w:tc>
+        <w:tc>
+          <w:tcPr>
+            <w:tcW w:w="1439" w:type="dxa"/>
+          </w:tcPr>
+          <w:p>
+            <w:pPr>
+              <w:rPr>
+                <w:sz w:val="16"/>
+                <w:szCs w:val="16"/>
+              </w:rPr>
+            </w:pPr>
+            <w:r>
+              <w:rPr>
+                <w:sz w:val="16"/>
+                <w:szCs w:val="16"/>
+              </w:rPr>
+              <w:t>19</w:t>
+            </w:r>
+          </w:p>
+        </w:tc>
+        <w:tc>
+          <w:tcPr>
+            <w:tcW w:w="1439" w:type="dxa"/>
+          </w:tcPr>
+          <w:p>
+            <w:pPr>
+              <w:rPr>
+                <w:sz w:val="16"/>
+                <w:szCs w:val="16"/>
+              </w:rPr>
+            </w:pPr>
+            <w:r>
+              <w:rPr>
+                <w:sz w:val="16"/>
+                <w:szCs w:val="16"/>
+              </w:rPr>
+              <w:t>20</w:t>
+            </w:r>
+          </w:p>
+        </w:tc>
+      </w:tr>
+      <w:tr>
+        <w:tc>
+          <w:tcPr>
+            <w:tcW w:w="1438" w:type="dxa"/>
+            <w:tcBorders>
+              <w:top w:val="nil"/>
+            </w:tcBorders>
+          </w:tcPr>
+          <w:p>
+            <w:pPr>
+              <w:jc w:val="center"/>
+            </w:pPr>
+          </w:p>
+        </w:tc>
+        <w:tc>
+          <w:tcPr>
+            <w:tcW w:w="1439" w:type="dxa"/>
+          </w:tcPr>
+          <w:p/>
+          <w:p>
+            <w:pPr>
+              <w:jc w:val="center"/>
+            </w:pPr>
+            <w:r>
+              <w:t>FINAL EXAM PERIOD</w:t>
+            </w:r>
+          </w:p>
+        </w:tc>
+        <w:tc>
+          <w:tcPr>
+            <w:tcW w:w="1439" w:type="dxa"/>
+          </w:tcPr>
+          <w:p>
+            <w:pPr>
+              <w:rPr>
+                <w:sz w:val="16"/>
+                <w:szCs w:val="16"/>
+              </w:rPr>
+            </w:pPr>
+            <w:r>
+              <w:rPr>
+                <w:sz w:val="16"/>
+                <w:szCs w:val="16"/>
+              </w:rPr>
+              <w:t>21</w:t>
+            </w:r>
+          </w:p>
+        </w:tc>
+        <w:tc>
+          <w:tcPr>
+            <w:tcW w:w="1439" w:type="dxa"/>
+          </w:tcPr>
+          <w:p>
+            <w:pPr>
+              <w:rPr>
+                <w:sz w:val="16"/>
+                <w:szCs w:val="16"/>
+              </w:rPr>
+            </w:pPr>
+            <w:r>
+              <w:rPr>
+                <w:sz w:val="16"/>
+                <w:szCs w:val="16"/>
+              </w:rPr>
+              <w:t>22</w:t>
+            </w:r>
+          </w:p>
+        </w:tc>
+        <w:tc>
+          <w:tcPr>
+            <w:tcW w:w="1439" w:type="dxa"/>
+          </w:tcPr>
+          <w:p>
+            <w:pPr>
+              <w:rPr>
+                <w:sz w:val="16"/>
+                <w:szCs w:val="16"/>
+              </w:rPr>
+            </w:pPr>
+            <w:r>
+              <w:rPr>
+                <w:sz w:val="16"/>
+                <w:szCs w:val="16"/>
+              </w:rPr>
+              <w:t>23</w:t>
+            </w:r>
+          </w:p>
+        </w:tc>
+        <w:tc>
+          <w:tcPr>
+            <w:tcW w:w="1439" w:type="dxa"/>
+          </w:tcPr>
+          <w:p>
+            <w:pPr>
+              <w:rPr>
+                <w:sz w:val="16"/>
+                <w:szCs w:val="16"/>
+              </w:rPr>
+            </w:pPr>
+            <w:r>
+              <w:rPr>
+                <w:sz w:val="16"/>
+                <w:szCs w:val="16"/>
+              </w:rPr>
+              <w:t>24</w:t>
+            </w:r>
+          </w:p>
+          <w:p>
+            <w:pPr>
+              <w:jc w:val="center"/>
+            </w:pPr>
+            <w:r>
+              <w:t xml:space="preserve">MC: </w:t>
+            </w:r>
+          </w:p>
+          <w:p>
+            <w:pPr>
+              <w:jc w:val="center"/>
+            </w:pPr>
+            <w:r>
+              <w:t>Test 2</w:t>
+            </w:r>
+          </w:p>
+        </w:tc>
+        <w:tc>
+          <w:tcPr>
+            <w:tcW w:w="1439" w:type="dxa"/>
+          </w:tcPr>
+          <w:p>
+            <w:pPr>
+              <w:rPr>
+                <w:sz w:val="16"/>
+                <w:szCs w:val="16"/>
+              </w:rPr>
+            </w:pPr>
+            <w:r>
+              <w:rPr>
+                <w:sz w:val="16"/>
+                <w:szCs w:val="16"/>
+              </w:rPr>
+              <w:t>25</w:t>
+            </w:r>
+          </w:p>
+        </w:tc>
+        <w:tc>
+          <w:tcPr>
+            <w:tcW w:w="1439" w:type="dxa"/>
+          </w:tcPr>
+          <w:p>
+            <w:pPr>
+              <w:rPr>
+                <w:sz w:val="16"/>
+                <w:szCs w:val="16"/>
+              </w:rPr>
+            </w:pPr>
+            <w:r>
+              <w:rPr>
+                <w:sz w:val="16"/>
+                <w:szCs w:val="16"/>
+              </w:rPr>
+              <w:t>26</w:t>
+            </w:r>
+          </w:p>
+        </w:tc>
+        <w:tc>
+          <w:tcPr>
+            <w:tcW w:w="1439" w:type="dxa"/>
+          </w:tcPr>
+          <w:p>
+            <w:pPr>
+              <w:rPr>
+                <w:sz w:val="16"/>
+                <w:szCs w:val="16"/>
+              </w:rPr>
+            </w:pPr>
+            <w:r>
+              <w:rPr>
+                <w:sz w:val="16"/>
+                <w:szCs w:val="16"/>
+              </w:rPr>
+              <w:t>27</w:t>
+            </w:r>
+          </w:p>
+        </w:tc>
+      </w:tr>
+    </w:tbl>
+    <w:p/>
+    <w:p/>
     <w:p>
       <w:pPr>
-        <w:jc w:val="center"/>
+        <w:pStyle w:val="Heading3"/>
+        <w:rPr>
+          <w:sz w:val="32"/>
+          <w:szCs w:val="32"/>
+        </w:rPr>
       </w:pPr>
+      <w:bookmarkStart w:id="4" w:name="_Toc51358149"/>
       <w:r>
         <w:rPr>
-          <w:noProof/>
+          <w:sz w:val="32"/>
+          <w:szCs w:val="32"/>
         </w:rPr>
-        <w:drawing>
-          <wp:inline distT="0" distB="0" distL="0" distR="0" wp14:anchorId="4DCF2826" wp14:editId="6CE001F5">
-            <wp:extent cx="8001000" cy="5361842"/>
-            <wp:effectExtent l="0" t="0" r="0" b="0"/>
-            <wp:docPr id="33" name="Picture 33"/>
-            <wp:cNvGraphicFramePr>
-              <a:graphicFrameLocks xmlns:a="http://schemas.openxmlformats.org/drawingml/2006/main" noChangeAspect="1"/>
-            </wp:cNvGraphicFramePr>
-            <a:graphic xmlns:a="http://schemas.openxmlformats.org/drawingml/2006/main">
-              <a:graphicData uri="http://schemas.openxmlformats.org/drawingml/2006/picture">
-                <pic:pic xmlns:pic="http://schemas.openxmlformats.org/drawingml/2006/picture">
-                  <pic:nvPicPr>
-                    <pic:cNvPr id="0" name="Picture 2"/>
-                    <pic:cNvPicPr>
-                      <a:picLocks noChangeAspect="1" noChangeArrowheads="1"/>
-                    </pic:cNvPicPr>
-                  </pic:nvPicPr>
-                  <pic:blipFill>
-                    <a:blip r:embed="rId9">
-                      <a:extLst>
-                        <a:ext uri="{28A0092B-C50C-407E-A947-70E740481C1C}">
-                          <a14:useLocalDpi xmlns:a14="http://schemas.microsoft.com/office/drawing/2010/main" val="0"/>
-                        </a:ext>
-                      </a:extLst>
-                    </a:blip>
-                    <a:srcRect/>
-                    <a:stretch>
-                      <a:fillRect/>
-                    </a:stretch>
-                  </pic:blipFill>
-                  <pic:spPr bwMode="auto">
-                    <a:xfrm>
-                      <a:off x="0" y="0"/>
-                      <a:ext cx="8085277" cy="5418320"/>
-                    </a:xfrm>
-                    <a:prstGeom prst="rect">
-                      <a:avLst/>
-                    </a:prstGeom>
-                    <a:noFill/>
-                  </pic:spPr>
-                </pic:pic>
-              </a:graphicData>
-            </a:graphic>
-          </wp:inline>
-        </w:drawing>
+        <w:lastRenderedPageBreak/>
+        <w:t>Table Legend</w:t>
       </w:r>
+      <w:bookmarkEnd w:id="4"/>
     </w:p>
+    <w:tbl>
+      <w:tblPr>
+        <w:tblStyle w:val="TableGrid"/>
+        <w:tblW w:w="0" w:type="auto"/>
+        <w:tblLook w:val="04A0" w:firstRow="1" w:lastRow="0" w:firstColumn="1" w:lastColumn="0" w:noHBand="0" w:noVBand="1"/>
+      </w:tblPr>
+      <w:tblGrid>
+        <w:gridCol w:w="2189"/>
+        <w:gridCol w:w="1913"/>
+      </w:tblGrid>
+      <w:tr>
+        <w:trPr>
+          <w:trHeight w:val="262"/>
+        </w:trPr>
+        <w:tc>
+          <w:tcPr>
+            <w:tcW w:w="2189" w:type="dxa"/>
+          </w:tcPr>
+          <w:p>
+            <w:pPr>
+              <w:jc w:val="center"/>
+              <w:rPr>
+                <w:b/>
+                <w:bCs/>
+              </w:rPr>
+            </w:pPr>
+            <w:r>
+              <w:rPr>
+                <w:b/>
+                <w:bCs/>
+              </w:rPr>
+              <w:t>Legend</w:t>
+            </w:r>
+          </w:p>
+        </w:tc>
+        <w:tc>
+          <w:tcPr>
+            <w:tcW w:w="1913" w:type="dxa"/>
+          </w:tcPr>
+          <w:p>
+            <w:pPr>
+              <w:jc w:val="center"/>
+              <w:rPr>
+                <w:b/>
+                <w:bCs/>
+              </w:rPr>
+            </w:pPr>
+          </w:p>
+        </w:tc>
+      </w:tr>
+      <w:tr>
+        <w:trPr>
+          <w:trHeight w:val="262"/>
+        </w:trPr>
+        <w:tc>
+          <w:tcPr>
+            <w:tcW w:w="2189" w:type="dxa"/>
+          </w:tcPr>
+          <w:p>
+            <w:pPr>
+              <w:jc w:val="center"/>
+            </w:pPr>
+            <w:r>
+              <w:t>Intro to Computer science</w:t>
+            </w:r>
+          </w:p>
+        </w:tc>
+        <w:tc>
+          <w:tcPr>
+            <w:tcW w:w="1913" w:type="dxa"/>
+          </w:tcPr>
+          <w:p>
+            <w:pPr>
+              <w:jc w:val="center"/>
+            </w:pPr>
+            <w:r>
+              <w:t>INCS</w:t>
+            </w:r>
+          </w:p>
+        </w:tc>
+      </w:tr>
+      <w:tr>
+        <w:trPr>
+          <w:trHeight w:val="256"/>
+        </w:trPr>
+        <w:tc>
+          <w:tcPr>
+            <w:tcW w:w="2189" w:type="dxa"/>
+          </w:tcPr>
+          <w:p>
+            <w:pPr>
+              <w:jc w:val="center"/>
+            </w:pPr>
+            <w:r>
+              <w:t>Programming 1</w:t>
+            </w:r>
+          </w:p>
+        </w:tc>
+        <w:tc>
+          <w:tcPr>
+            <w:tcW w:w="1913" w:type="dxa"/>
+          </w:tcPr>
+          <w:p>
+            <w:pPr>
+              <w:jc w:val="center"/>
+            </w:pPr>
+            <w:r>
+              <w:t>P1</w:t>
+            </w:r>
+          </w:p>
+        </w:tc>
+      </w:tr>
+      <w:tr>
+        <w:trPr>
+          <w:trHeight w:val="262"/>
+        </w:trPr>
+        <w:tc>
+          <w:tcPr>
+            <w:tcW w:w="2189" w:type="dxa"/>
+          </w:tcPr>
+          <w:p>
+            <w:pPr>
+              <w:jc w:val="center"/>
+            </w:pPr>
+            <w:r>
+              <w:t>Math Concepts</w:t>
+            </w:r>
+          </w:p>
+        </w:tc>
+        <w:tc>
+          <w:tcPr>
+            <w:tcW w:w="1913" w:type="dxa"/>
+          </w:tcPr>
+          <w:p>
+            <w:pPr>
+              <w:jc w:val="center"/>
+            </w:pPr>
+            <w:r>
+              <w:t>MC</w:t>
+            </w:r>
+          </w:p>
+        </w:tc>
+      </w:tr>
+      <w:tr>
+        <w:trPr>
+          <w:trHeight w:val="256"/>
+        </w:trPr>
+        <w:tc>
+          <w:tcPr>
+            <w:tcW w:w="2189" w:type="dxa"/>
+          </w:tcPr>
+          <w:p>
+            <w:pPr>
+              <w:jc w:val="center"/>
+            </w:pPr>
+            <w:r>
+              <w:t xml:space="preserve">Game Programming 1 </w:t>
+            </w:r>
+          </w:p>
+        </w:tc>
+        <w:tc>
+          <w:tcPr>
+            <w:tcW w:w="1913" w:type="dxa"/>
+          </w:tcPr>
+          <w:p>
+            <w:pPr>
+              <w:jc w:val="center"/>
+            </w:pPr>
+            <w:r>
+              <w:t>GP1</w:t>
+            </w:r>
+          </w:p>
+        </w:tc>
+      </w:tr>
+    </w:tbl>
+    <w:p/>
     <w:sectPr>
-      <w:headerReference w:type="default" r:id="rId10"/>
+      <w:headerReference w:type="default" r:id="rId9"/>
       <w:pgSz w:w="15840" w:h="12240" w:orient="landscape"/>
       <w:pgMar w:top="1440" w:right="1440" w:bottom="1440" w:left="1440" w:header="708" w:footer="708" w:gutter="0"/>
       <w:pgNumType w:start="0"/>
@@ -5546,6 +9798,28 @@
       <w:szCs w:val="26"/>
     </w:rPr>
   </w:style>
+  <w:style w:type="paragraph" w:styleId="Heading3">
+    <w:name w:val="heading 3"/>
+    <w:basedOn w:val="Normal"/>
+    <w:next w:val="Normal"/>
+    <w:link w:val="Heading3Char"/>
+    <w:uiPriority w:val="9"/>
+    <w:unhideWhenUsed/>
+    <w:qFormat/>
+    <w:rsid w:val="00A521F8"/>
+    <w:pPr>
+      <w:keepNext/>
+      <w:keepLines/>
+      <w:spacing w:before="40" w:after="0"/>
+      <w:outlineLvl w:val="2"/>
+    </w:pPr>
+    <w:rPr>
+      <w:rFonts w:asciiTheme="majorHAnsi" w:eastAsiaTheme="majorEastAsia" w:hAnsiTheme="majorHAnsi" w:cstheme="majorBidi"/>
+      <w:color w:val="1F3763" w:themeColor="accent1" w:themeShade="7F"/>
+      <w:sz w:val="24"/>
+      <w:szCs w:val="24"/>
+    </w:rPr>
+  </w:style>
   <w:style w:type="character" w:default="1" w:styleId="DefaultParagraphFont">
     <w:name w:val="Default Paragraph Font"/>
     <w:uiPriority w:val="1"/>
@@ -5763,6 +10037,51 @@
       <w:color w:val="0563C1" w:themeColor="hyperlink"/>
       <w:u w:val="single"/>
     </w:rPr>
+  </w:style>
+  <w:style w:type="table" w:styleId="TableGrid">
+    <w:name w:val="Table Grid"/>
+    <w:basedOn w:val="TableNormal"/>
+    <w:uiPriority w:val="39"/>
+    <w:rsid w:val="00F711FE"/>
+    <w:pPr>
+      <w:spacing w:after="0" w:line="240" w:lineRule="auto"/>
+    </w:pPr>
+    <w:tblPr>
+      <w:tblBorders>
+        <w:top w:val="single" w:sz="4" w:space="0" w:color="auto"/>
+        <w:left w:val="single" w:sz="4" w:space="0" w:color="auto"/>
+        <w:bottom w:val="single" w:sz="4" w:space="0" w:color="auto"/>
+        <w:right w:val="single" w:sz="4" w:space="0" w:color="auto"/>
+        <w:insideH w:val="single" w:sz="4" w:space="0" w:color="auto"/>
+        <w:insideV w:val="single" w:sz="4" w:space="0" w:color="auto"/>
+      </w:tblBorders>
+    </w:tblPr>
+  </w:style>
+  <w:style w:type="character" w:customStyle="1" w:styleId="Heading3Char">
+    <w:name w:val="Heading 3 Char"/>
+    <w:basedOn w:val="DefaultParagraphFont"/>
+    <w:link w:val="Heading3"/>
+    <w:uiPriority w:val="9"/>
+    <w:rsid w:val="00A521F8"/>
+    <w:rPr>
+      <w:rFonts w:asciiTheme="majorHAnsi" w:eastAsiaTheme="majorEastAsia" w:hAnsiTheme="majorHAnsi" w:cstheme="majorBidi"/>
+      <w:color w:val="1F3763" w:themeColor="accent1" w:themeShade="7F"/>
+      <w:sz w:val="24"/>
+      <w:szCs w:val="24"/>
+    </w:rPr>
+  </w:style>
+  <w:style w:type="paragraph" w:styleId="TOC3">
+    <w:name w:val="toc 3"/>
+    <w:basedOn w:val="Normal"/>
+    <w:next w:val="Normal"/>
+    <w:autoRedefine/>
+    <w:uiPriority w:val="39"/>
+    <w:unhideWhenUsed/>
+    <w:rsid w:val="00A521F8"/>
+    <w:pPr>
+      <w:spacing w:after="100"/>
+      <w:ind w:left="440"/>
+    </w:pPr>
   </w:style>
 </w:styles>
 </file>

</xml_diff>